<commit_message>
Add documentation for imputation of missing data
</commit_message>
<xml_diff>
--- a/Documentation.docx
+++ b/Documentation.docx
@@ -200,6 +200,106 @@
           <w:u w:val="single"/>
         </w:rPr>
         <w:t>Imputation of Missing Data</w:t>
+      </w:r>
+    </w:p>
+    <w:p>
+      <w:pPr>
+        <w:pStyle w:val="Normal"/>
+        <w:bidi w:val="0"/>
+        <w:jc w:val="start"/>
+        <w:rPr/>
+      </w:pPr>
+      <w:r>
+        <w:rPr/>
+        <w:t>Every variable I selected, with the exception of compulsary schooling had at least one missing value. I addressed them as follows:</w:t>
+      </w:r>
+    </w:p>
+    <w:p>
+      <w:pPr>
+        <w:pStyle w:val="Normal"/>
+        <w:numPr>
+          <w:ilvl w:val="0"/>
+          <w:numId w:val="1"/>
+        </w:numPr>
+        <w:bidi w:val="0"/>
+        <w:jc w:val="start"/>
+        <w:rPr/>
+      </w:pPr>
+      <w:r>
+        <w:rPr/>
+        <w:t xml:space="preserve">For all variables gathered from the UNESCO Institute of Statistics, </w:t>
+      </w:r>
+      <w:r>
+        <w:rPr/>
+        <w:t>the World Bank and the Kaggle dataset</w:t>
+      </w:r>
+      <w:r>
+        <w:rPr/>
+        <w:t xml:space="preserve">, </w:t>
+      </w:r>
+      <w:r>
+        <w:rPr/>
+        <w:t>if a country had data for a particular variable for any year from 2011 to 2020, but not for 2021, I took an average of the years available instead, as while it would likely not be completely accurate, it would serve as good approximation.</w:t>
+      </w:r>
+    </w:p>
+    <w:p>
+      <w:pPr>
+        <w:pStyle w:val="Normal"/>
+        <w:numPr>
+          <w:ilvl w:val="0"/>
+          <w:numId w:val="1"/>
+        </w:numPr>
+        <w:bidi w:val="0"/>
+        <w:jc w:val="start"/>
+        <w:rPr/>
+      </w:pPr>
+      <w:r>
+        <w:rPr/>
+        <w:t xml:space="preserve">For the variables related to free schooling, I assumed that </w:t>
+      </w:r>
+      <w:r>
+        <w:rPr/>
+        <w:t>no data</w:t>
+      </w:r>
+      <w:r>
+        <w:rPr/>
+        <w:t xml:space="preserve"> meant that the respective country had none. I felt this was a reasonable solution as less than 25 countries were missing this information and mostly occured with countries with no formal schooling.</w:t>
+      </w:r>
+    </w:p>
+    <w:p>
+      <w:pPr>
+        <w:pStyle w:val="Normal"/>
+        <w:numPr>
+          <w:ilvl w:val="0"/>
+          <w:numId w:val="1"/>
+        </w:numPr>
+        <w:bidi w:val="0"/>
+        <w:jc w:val="start"/>
+        <w:rPr/>
+      </w:pPr>
+      <w:r>
+        <w:rPr/>
+        <w:t xml:space="preserve">I decided to drop the variables related to teacher attrition, due to a lack of data. Less than 1/3 of courtries had this data available </w:t>
+      </w:r>
+      <w:r>
+        <w:rPr/>
+        <w:t>for any of the previos 10 years.</w:t>
+      </w:r>
+    </w:p>
+    <w:p>
+      <w:pPr>
+        <w:pStyle w:val="Normal"/>
+        <w:numPr>
+          <w:ilvl w:val="0"/>
+          <w:numId w:val="1"/>
+        </w:numPr>
+        <w:bidi w:val="0"/>
+        <w:jc w:val="start"/>
+        <w:rPr/>
+      </w:pPr>
+      <w:r>
+        <w:rPr/>
+        <w:t>For the ratio between qualified teachers to pupils and the percentage of current teachers who are currently qualified, I replaced missing values with the global average.</w:t>
       </w:r>
     </w:p>
     <w:p>
@@ -467,9 +567,277 @@
       <w:pgNumType w:fmt="decimal"/>
       <w:formProt w:val="false"/>
       <w:textDirection w:val="lrTb"/>
+      <w:docGrid w:type="default" w:linePitch="100" w:charSpace="0"/>
     </w:sectPr>
   </w:body>
 </w:document>
+</file>
+
+<file path=word/numbering.xml><?xml version="1.0" encoding="utf-8"?>
+<w:numbering xmlns:w="http://schemas.openxmlformats.org/wordprocessingml/2006/main" xmlns:o="urn:schemas-microsoft-com:office:office" xmlns:r="http://schemas.openxmlformats.org/officeDocument/2006/relationships" xmlns:v="urn:schemas-microsoft-com:vml" xmlns:mc="http://schemas.openxmlformats.org/markup-compatibility/2006" xmlns:w14="http://schemas.microsoft.com/office/word/2010/wordml" mc:Ignorable="w14">
+  <w:abstractNum w:abstractNumId="1">
+    <w:lvl w:ilvl="0">
+      <w:start w:val="1"/>
+      <w:numFmt w:val="bullet"/>
+      <w:lvlText w:val=""/>
+      <w:lvlJc w:val="start"/>
+      <w:pPr>
+        <w:tabs>
+          <w:tab w:val="num" w:pos="720"/>
+        </w:tabs>
+        <w:ind w:start="720" w:hanging="360"/>
+      </w:pPr>
+      <w:rPr>
+        <w:rFonts w:ascii="Symbol" w:hAnsi="Symbol" w:cs="Symbol" w:hint="default"/>
+      </w:rPr>
+    </w:lvl>
+    <w:lvl w:ilvl="1">
+      <w:start w:val="1"/>
+      <w:numFmt w:val="bullet"/>
+      <w:lvlText w:val="◦"/>
+      <w:lvlJc w:val="start"/>
+      <w:pPr>
+        <w:tabs>
+          <w:tab w:val="num" w:pos="1080"/>
+        </w:tabs>
+        <w:ind w:start="1080" w:hanging="360"/>
+      </w:pPr>
+      <w:rPr>
+        <w:rFonts w:ascii="OpenSymbol" w:hAnsi="OpenSymbol" w:cs="OpenSymbol" w:hint="default"/>
+      </w:rPr>
+    </w:lvl>
+    <w:lvl w:ilvl="2">
+      <w:start w:val="1"/>
+      <w:numFmt w:val="bullet"/>
+      <w:lvlText w:val="▪"/>
+      <w:lvlJc w:val="start"/>
+      <w:pPr>
+        <w:tabs>
+          <w:tab w:val="num" w:pos="1440"/>
+        </w:tabs>
+        <w:ind w:start="1440" w:hanging="360"/>
+      </w:pPr>
+      <w:rPr>
+        <w:rFonts w:ascii="OpenSymbol" w:hAnsi="OpenSymbol" w:cs="OpenSymbol" w:hint="default"/>
+      </w:rPr>
+    </w:lvl>
+    <w:lvl w:ilvl="3">
+      <w:start w:val="1"/>
+      <w:numFmt w:val="bullet"/>
+      <w:lvlText w:val=""/>
+      <w:lvlJc w:val="start"/>
+      <w:pPr>
+        <w:tabs>
+          <w:tab w:val="num" w:pos="1800"/>
+        </w:tabs>
+        <w:ind w:start="1800" w:hanging="360"/>
+      </w:pPr>
+      <w:rPr>
+        <w:rFonts w:ascii="Symbol" w:hAnsi="Symbol" w:cs="Symbol" w:hint="default"/>
+      </w:rPr>
+    </w:lvl>
+    <w:lvl w:ilvl="4">
+      <w:start w:val="1"/>
+      <w:numFmt w:val="bullet"/>
+      <w:lvlText w:val="◦"/>
+      <w:lvlJc w:val="start"/>
+      <w:pPr>
+        <w:tabs>
+          <w:tab w:val="num" w:pos="2160"/>
+        </w:tabs>
+        <w:ind w:start="2160" w:hanging="360"/>
+      </w:pPr>
+      <w:rPr>
+        <w:rFonts w:ascii="OpenSymbol" w:hAnsi="OpenSymbol" w:cs="OpenSymbol" w:hint="default"/>
+      </w:rPr>
+    </w:lvl>
+    <w:lvl w:ilvl="5">
+      <w:start w:val="1"/>
+      <w:numFmt w:val="bullet"/>
+      <w:lvlText w:val="▪"/>
+      <w:lvlJc w:val="start"/>
+      <w:pPr>
+        <w:tabs>
+          <w:tab w:val="num" w:pos="2520"/>
+        </w:tabs>
+        <w:ind w:start="2520" w:hanging="360"/>
+      </w:pPr>
+      <w:rPr>
+        <w:rFonts w:ascii="OpenSymbol" w:hAnsi="OpenSymbol" w:cs="OpenSymbol" w:hint="default"/>
+      </w:rPr>
+    </w:lvl>
+    <w:lvl w:ilvl="6">
+      <w:start w:val="1"/>
+      <w:numFmt w:val="bullet"/>
+      <w:lvlText w:val=""/>
+      <w:lvlJc w:val="start"/>
+      <w:pPr>
+        <w:tabs>
+          <w:tab w:val="num" w:pos="2880"/>
+        </w:tabs>
+        <w:ind w:start="2880" w:hanging="360"/>
+      </w:pPr>
+      <w:rPr>
+        <w:rFonts w:ascii="Symbol" w:hAnsi="Symbol" w:cs="Symbol" w:hint="default"/>
+      </w:rPr>
+    </w:lvl>
+    <w:lvl w:ilvl="7">
+      <w:start w:val="1"/>
+      <w:numFmt w:val="bullet"/>
+      <w:lvlText w:val="◦"/>
+      <w:lvlJc w:val="start"/>
+      <w:pPr>
+        <w:tabs>
+          <w:tab w:val="num" w:pos="3240"/>
+        </w:tabs>
+        <w:ind w:start="3240" w:hanging="360"/>
+      </w:pPr>
+      <w:rPr>
+        <w:rFonts w:ascii="OpenSymbol" w:hAnsi="OpenSymbol" w:cs="OpenSymbol" w:hint="default"/>
+      </w:rPr>
+    </w:lvl>
+    <w:lvl w:ilvl="8">
+      <w:start w:val="1"/>
+      <w:numFmt w:val="bullet"/>
+      <w:lvlText w:val="▪"/>
+      <w:lvlJc w:val="start"/>
+      <w:pPr>
+        <w:tabs>
+          <w:tab w:val="num" w:pos="3600"/>
+        </w:tabs>
+        <w:ind w:start="3600" w:hanging="360"/>
+      </w:pPr>
+      <w:rPr>
+        <w:rFonts w:ascii="OpenSymbol" w:hAnsi="OpenSymbol" w:cs="OpenSymbol" w:hint="default"/>
+      </w:rPr>
+    </w:lvl>
+  </w:abstractNum>
+  <w:abstractNum w:abstractNumId="2">
+    <w:lvl w:ilvl="0">
+      <w:start w:val="1"/>
+      <w:numFmt w:val="none"/>
+      <w:suff w:val="nothing"/>
+      <w:lvlText w:val=""/>
+      <w:lvlJc w:val="start"/>
+      <w:pPr>
+        <w:tabs>
+          <w:tab w:val="num" w:pos="0"/>
+        </w:tabs>
+        <w:ind w:start="0" w:hanging="0"/>
+      </w:pPr>
+    </w:lvl>
+    <w:lvl w:ilvl="1">
+      <w:start w:val="1"/>
+      <w:numFmt w:val="none"/>
+      <w:suff w:val="nothing"/>
+      <w:lvlText w:val=""/>
+      <w:lvlJc w:val="start"/>
+      <w:pPr>
+        <w:tabs>
+          <w:tab w:val="num" w:pos="0"/>
+        </w:tabs>
+        <w:ind w:start="0" w:hanging="0"/>
+      </w:pPr>
+    </w:lvl>
+    <w:lvl w:ilvl="2">
+      <w:start w:val="1"/>
+      <w:numFmt w:val="none"/>
+      <w:suff w:val="nothing"/>
+      <w:lvlText w:val=""/>
+      <w:lvlJc w:val="start"/>
+      <w:pPr>
+        <w:tabs>
+          <w:tab w:val="num" w:pos="0"/>
+        </w:tabs>
+        <w:ind w:start="0" w:hanging="0"/>
+      </w:pPr>
+    </w:lvl>
+    <w:lvl w:ilvl="3">
+      <w:start w:val="1"/>
+      <w:numFmt w:val="none"/>
+      <w:suff w:val="nothing"/>
+      <w:lvlText w:val=""/>
+      <w:lvlJc w:val="start"/>
+      <w:pPr>
+        <w:tabs>
+          <w:tab w:val="num" w:pos="0"/>
+        </w:tabs>
+        <w:ind w:start="0" w:hanging="0"/>
+      </w:pPr>
+    </w:lvl>
+    <w:lvl w:ilvl="4">
+      <w:start w:val="1"/>
+      <w:numFmt w:val="none"/>
+      <w:suff w:val="nothing"/>
+      <w:lvlText w:val=""/>
+      <w:lvlJc w:val="start"/>
+      <w:pPr>
+        <w:tabs>
+          <w:tab w:val="num" w:pos="0"/>
+        </w:tabs>
+        <w:ind w:start="0" w:hanging="0"/>
+      </w:pPr>
+    </w:lvl>
+    <w:lvl w:ilvl="5">
+      <w:start w:val="1"/>
+      <w:numFmt w:val="none"/>
+      <w:suff w:val="nothing"/>
+      <w:lvlText w:val=""/>
+      <w:lvlJc w:val="start"/>
+      <w:pPr>
+        <w:tabs>
+          <w:tab w:val="num" w:pos="0"/>
+        </w:tabs>
+        <w:ind w:start="0" w:hanging="0"/>
+      </w:pPr>
+    </w:lvl>
+    <w:lvl w:ilvl="6">
+      <w:start w:val="1"/>
+      <w:numFmt w:val="none"/>
+      <w:suff w:val="nothing"/>
+      <w:lvlText w:val=""/>
+      <w:lvlJc w:val="start"/>
+      <w:pPr>
+        <w:tabs>
+          <w:tab w:val="num" w:pos="0"/>
+        </w:tabs>
+        <w:ind w:start="0" w:hanging="0"/>
+      </w:pPr>
+    </w:lvl>
+    <w:lvl w:ilvl="7">
+      <w:start w:val="1"/>
+      <w:numFmt w:val="none"/>
+      <w:suff w:val="nothing"/>
+      <w:lvlText w:val=""/>
+      <w:lvlJc w:val="start"/>
+      <w:pPr>
+        <w:tabs>
+          <w:tab w:val="num" w:pos="0"/>
+        </w:tabs>
+        <w:ind w:start="0" w:hanging="0"/>
+      </w:pPr>
+    </w:lvl>
+    <w:lvl w:ilvl="8">
+      <w:start w:val="1"/>
+      <w:numFmt w:val="none"/>
+      <w:suff w:val="nothing"/>
+      <w:lvlText w:val=""/>
+      <w:lvlJc w:val="start"/>
+      <w:pPr>
+        <w:tabs>
+          <w:tab w:val="num" w:pos="0"/>
+        </w:tabs>
+        <w:ind w:start="0" w:hanging="0"/>
+      </w:pPr>
+    </w:lvl>
+  </w:abstractNum>
+  <w:num w:numId="1">
+    <w:abstractNumId w:val="1"/>
+  </w:num>
+  <w:num w:numId="2">
+    <w:abstractNumId w:val="2"/>
+  </w:num>
+</w:numbering>
 </file>
 
 <file path=word/styles.xml><?xml version="1.0" encoding="utf-8"?>
@@ -486,7 +854,6 @@
     </w:rPrDefault>
     <w:pPrDefault>
       <w:pPr>
-        <w:widowControl/>
         <w:suppressAutoHyphens w:val="true"/>
       </w:pPr>
     </w:pPrDefault>
@@ -496,7 +863,10 @@
     <w:qFormat/>
     <w:pPr>
       <w:widowControl/>
+      <w:suppressAutoHyphens w:val="true"/>
       <w:bidi w:val="0"/>
+      <w:spacing w:before="0" w:after="0"/>
+      <w:jc w:val="start"/>
     </w:pPr>
     <w:rPr>
       <w:rFonts w:ascii="Liberation Serif" w:hAnsi="Liberation Serif" w:eastAsia="Noto Serif CJK SC" w:cs="Noto Sans Devanagari"/>
@@ -505,6 +875,13 @@
       <w:sz w:val="24"/>
       <w:szCs w:val="24"/>
       <w:lang w:val="en-IE" w:eastAsia="zh-CN" w:bidi="hi-IN"/>
+    </w:rPr>
+  </w:style>
+  <w:style w:type="character" w:styleId="Bullets">
+    <w:name w:val="Bullets"/>
+    <w:qFormat/>
+    <w:rPr>
+      <w:rFonts w:ascii="OpenSymbol" w:hAnsi="OpenSymbol" w:eastAsia="OpenSymbol" w:cs="OpenSymbol"/>
     </w:rPr>
   </w:style>
   <w:style w:type="paragraph" w:styleId="Heading">

</xml_diff>

<commit_message>
Add theoretical framework documentation
</commit_message>
<xml_diff>
--- a/Documentation.docx
+++ b/Documentation.docx
@@ -28,7 +28,99 @@
           <w:szCs w:val="32"/>
           <w:u w:val="single"/>
         </w:rPr>
-        <w:t>Overview</w:t>
+        <w:t>Theoretical Framework</w:t>
+      </w:r>
+    </w:p>
+    <w:p>
+      <w:pPr>
+        <w:pStyle w:val="Normal"/>
+        <w:bidi w:val="0"/>
+        <w:jc w:val="start"/>
+        <w:rPr/>
+      </w:pPr>
+      <w:r>
+        <w:rPr/>
+        <w:t xml:space="preserve">I have decided to create an composite indicator to measure and compare education systems between countries. </w:t>
+      </w:r>
+    </w:p>
+    <w:p>
+      <w:pPr>
+        <w:pStyle w:val="Normal"/>
+        <w:bidi w:val="0"/>
+        <w:jc w:val="start"/>
+        <w:rPr/>
+      </w:pPr>
+      <w:r>
+        <w:rPr/>
+        <w:t>From my research, I found the following:</w:t>
+      </w:r>
+    </w:p>
+    <w:p>
+      <w:pPr>
+        <w:pStyle w:val="Normal"/>
+        <w:numPr>
+          <w:ilvl w:val="0"/>
+          <w:numId w:val="2"/>
+        </w:numPr>
+        <w:bidi w:val="0"/>
+        <w:jc w:val="start"/>
+        <w:rPr/>
+      </w:pPr>
+      <w:r>
+        <w:rPr/>
+        <w:t>Higher spending per student is associated with better outcomes for student later in life, especially for those from low-income families. This gives access to school resources the potential to reduce intergenerational-poverty. (Jackson et al. 2015)</w:t>
+      </w:r>
+    </w:p>
+    <w:p>
+      <w:pPr>
+        <w:pStyle w:val="Normal"/>
+        <w:numPr>
+          <w:ilvl w:val="0"/>
+          <w:numId w:val="2"/>
+        </w:numPr>
+        <w:bidi w:val="0"/>
+        <w:jc w:val="start"/>
+        <w:rPr/>
+      </w:pPr>
+      <w:r>
+        <w:rPr/>
+        <w:t xml:space="preserve">Building on this, it has been found that a lack of qualified teachers is a sign of staffing problems (Ingersoll 2001), </w:t>
+      </w:r>
+      <w:r>
+        <w:rPr/>
+        <w:t>which leads to poorer student performance.</w:t>
+      </w:r>
+    </w:p>
+    <w:p>
+      <w:pPr>
+        <w:pStyle w:val="Normal"/>
+        <w:numPr>
+          <w:ilvl w:val="0"/>
+          <w:numId w:val="2"/>
+        </w:numPr>
+        <w:bidi w:val="0"/>
+        <w:jc w:val="start"/>
+        <w:rPr/>
+      </w:pPr>
+      <w:r>
+        <w:rPr/>
+        <w:t>Exposure to high staff turnover leads to worse educational outcomes by students, although the effects of this disruption can be reduced through proper management. (Gibbons et al. 2021)</w:t>
+      </w:r>
+    </w:p>
+    <w:p>
+      <w:pPr>
+        <w:pStyle w:val="Normal"/>
+        <w:numPr>
+          <w:ilvl w:val="0"/>
+          <w:numId w:val="2"/>
+        </w:numPr>
+        <w:bidi w:val="0"/>
+        <w:jc w:val="start"/>
+        <w:rPr/>
+      </w:pPr>
+      <w:r>
+        <w:rPr/>
+        <w:t>Gender equality within education is one of the most consistent factors in improving student outcomes. (Campbell 2021)</w:t>
       </w:r>
     </w:p>
     <w:p>
@@ -57,63 +149,7 @@
           <w:szCs w:val="24"/>
           <w:u w:val="single"/>
         </w:rPr>
-      </w:r>
-    </w:p>
-    <w:p>
-      <w:pPr>
-        <w:pStyle w:val="Normal"/>
-        <w:bidi w:val="0"/>
-        <w:jc w:val="center"/>
-        <w:rPr>
-          <w:b/>
-          <w:bCs/>
-          <w:i w:val="false"/>
-          <w:i w:val="false"/>
-          <w:iCs w:val="false"/>
-          <w:sz w:val="32"/>
-          <w:szCs w:val="32"/>
-          <w:u w:val="single"/>
-        </w:rPr>
-      </w:pPr>
-      <w:r>
-        <w:rPr>
-          <w:b/>
-          <w:bCs/>
-          <w:i w:val="false"/>
-          <w:iCs w:val="false"/>
-          <w:sz w:val="32"/>
-          <w:szCs w:val="32"/>
-          <w:u w:val="single"/>
-        </w:rPr>
-        <w:t>Theoretical Framework</w:t>
-      </w:r>
-    </w:p>
-    <w:p>
-      <w:pPr>
-        <w:pStyle w:val="Normal"/>
-        <w:bidi w:val="0"/>
-        <w:jc w:val="center"/>
-        <w:rPr>
-          <w:b/>
-          <w:bCs/>
-          <w:i w:val="false"/>
-          <w:i w:val="false"/>
-          <w:iCs w:val="false"/>
-          <w:sz w:val="24"/>
-          <w:szCs w:val="24"/>
-          <w:u w:val="single"/>
-        </w:rPr>
-      </w:pPr>
-      <w:r>
-        <w:rPr>
-          <w:b/>
-          <w:bCs/>
-          <w:i w:val="false"/>
-          <w:iCs w:val="false"/>
-          <w:sz w:val="24"/>
-          <w:szCs w:val="24"/>
-          <w:u w:val="single"/>
-        </w:rPr>
+        <w:t>s</w:t>
       </w:r>
     </w:p>
     <w:p>
@@ -558,6 +594,461 @@
           <w:u w:val="single"/>
         </w:rPr>
         <w:t>Visualisation of Data</w:t>
+      </w:r>
+    </w:p>
+    <w:p>
+      <w:pPr>
+        <w:pStyle w:val="Normal"/>
+        <w:bidi w:val="0"/>
+        <w:jc w:val="center"/>
+        <w:rPr>
+          <w:b/>
+          <w:bCs/>
+          <w:i w:val="false"/>
+          <w:i w:val="false"/>
+          <w:iCs w:val="false"/>
+          <w:sz w:val="32"/>
+          <w:szCs w:val="32"/>
+          <w:u w:val="single"/>
+        </w:rPr>
+      </w:pPr>
+      <w:r>
+        <w:rPr/>
+      </w:r>
+    </w:p>
+    <w:p>
+      <w:pPr>
+        <w:pStyle w:val="Normal"/>
+        <w:bidi w:val="0"/>
+        <w:jc w:val="center"/>
+        <w:rPr>
+          <w:b/>
+          <w:bCs/>
+          <w:i w:val="false"/>
+          <w:i w:val="false"/>
+          <w:iCs w:val="false"/>
+          <w:sz w:val="32"/>
+          <w:szCs w:val="32"/>
+          <w:u w:val="single"/>
+        </w:rPr>
+      </w:pPr>
+      <w:r>
+        <w:rPr>
+          <w:b/>
+          <w:bCs/>
+          <w:i w:val="false"/>
+          <w:iCs w:val="false"/>
+          <w:sz w:val="32"/>
+          <w:szCs w:val="32"/>
+          <w:u w:val="single"/>
+        </w:rPr>
+        <w:t>References</w:t>
+      </w:r>
+    </w:p>
+    <w:p>
+      <w:pPr>
+        <w:pStyle w:val="Normal"/>
+        <w:bidi w:val="0"/>
+        <w:jc w:val="start"/>
+        <w:rPr/>
+      </w:pPr>
+      <w:r>
+        <w:rPr>
+          <w:i w:val="false"/>
+          <w:iCs w:val="false"/>
+          <w:u w:val="none"/>
+        </w:rPr>
+        <w:t xml:space="preserve">Campbell, J.A., (2021). </w:t>
+      </w:r>
+      <w:r>
+        <w:rPr/>
+        <w:t xml:space="preserve">The Moderating Effect of Gender Equality and Other Factors on PISA and Education Policy. </w:t>
+      </w:r>
+      <w:r>
+        <w:rPr>
+          <w:rStyle w:val="Emphasis"/>
+        </w:rPr>
+        <w:t xml:space="preserve">Education Sciences </w:t>
+      </w:r>
+      <w:r>
+        <w:rPr>
+          <w:rStyle w:val="Emphasis"/>
+          <w:i w:val="false"/>
+          <w:iCs w:val="false"/>
+        </w:rPr>
+        <w:t xml:space="preserve">[online], 11(1). Available from: </w:t>
+      </w:r>
+      <w:hyperlink r:id="rId2">
+        <w:r>
+          <w:rPr>
+            <w:rStyle w:val="Hyperlink"/>
+            <w:i w:val="false"/>
+            <w:iCs w:val="false"/>
+          </w:rPr>
+          <w:t>https://www.mdpi.com/2227-7102/11/1/10</w:t>
+        </w:r>
+      </w:hyperlink>
+      <w:r>
+        <w:rPr>
+          <w:rStyle w:val="Emphasis"/>
+          <w:i w:val="false"/>
+          <w:iCs w:val="false"/>
+        </w:rPr>
+        <w:t xml:space="preserve"> [accessed 8</w:t>
+      </w:r>
+      <w:r>
+        <w:rPr>
+          <w:rStyle w:val="Emphasis"/>
+          <w:i w:val="false"/>
+          <w:iCs w:val="false"/>
+          <w:vertAlign w:val="superscript"/>
+        </w:rPr>
+        <w:t>th</w:t>
+      </w:r>
+      <w:r>
+        <w:rPr>
+          <w:rStyle w:val="Emphasis"/>
+          <w:i w:val="false"/>
+          <w:iCs w:val="false"/>
+        </w:rPr>
+        <w:t xml:space="preserve"> May 2025].</w:t>
+      </w:r>
+    </w:p>
+    <w:p>
+      <w:pPr>
+        <w:pStyle w:val="Normal"/>
+        <w:bidi w:val="0"/>
+        <w:jc w:val="start"/>
+        <w:rPr/>
+      </w:pPr>
+      <w:r>
+        <w:rPr/>
+        <w:t xml:space="preserve">Gibbons, S., Scrutinio, V., Telhaj, S. (2021). </w:t>
+      </w:r>
+      <w:r>
+        <w:rPr>
+          <w:i/>
+          <w:iCs/>
+        </w:rPr>
+        <w:t xml:space="preserve">Teacher turnover: Effects, mechanisms and organisational responses </w:t>
+      </w:r>
+      <w:r>
+        <w:rPr>
+          <w:i w:val="false"/>
+          <w:iCs w:val="false"/>
+        </w:rPr>
+        <w:t xml:space="preserve">[online]. Available from: </w:t>
+      </w:r>
+      <w:hyperlink r:id="rId3">
+        <w:r>
+          <w:rPr>
+            <w:rStyle w:val="Hyperlink"/>
+            <w:i w:val="false"/>
+            <w:iCs w:val="false"/>
+          </w:rPr>
+          <w:t>https://www.sciencedirect.com/science/article/pii/S0927537121001147</w:t>
+        </w:r>
+      </w:hyperlink>
+      <w:r>
+        <w:rPr>
+          <w:i w:val="false"/>
+          <w:iCs w:val="false"/>
+        </w:rPr>
+        <w:t xml:space="preserve"> [accessed 8</w:t>
+      </w:r>
+      <w:r>
+        <w:rPr>
+          <w:i w:val="false"/>
+          <w:iCs w:val="false"/>
+          <w:vertAlign w:val="superscript"/>
+        </w:rPr>
+        <w:t>th</w:t>
+      </w:r>
+      <w:r>
+        <w:rPr>
+          <w:i w:val="false"/>
+          <w:iCs w:val="false"/>
+        </w:rPr>
+        <w:t xml:space="preserve"> May 2025].</w:t>
+      </w:r>
+    </w:p>
+    <w:p>
+      <w:pPr>
+        <w:pStyle w:val="Normal"/>
+        <w:bidi w:val="0"/>
+        <w:jc w:val="start"/>
+        <w:rPr/>
+      </w:pPr>
+      <w:r>
+        <w:rPr/>
+      </w:r>
+    </w:p>
+    <w:p>
+      <w:pPr>
+        <w:pStyle w:val="Normal"/>
+        <w:bidi w:val="0"/>
+        <w:jc w:val="start"/>
+        <w:rPr/>
+      </w:pPr>
+      <w:r>
+        <w:rPr/>
+        <w:t xml:space="preserve">Ingeroll, R.M. (2001). </w:t>
+      </w:r>
+      <w:r>
+        <w:rPr>
+          <w:i/>
+          <w:iCs/>
+        </w:rPr>
+        <w:t xml:space="preserve">Teacher Turnover and Teacher Shortages: An Organizational Analysis </w:t>
+      </w:r>
+      <w:r>
+        <w:rPr>
+          <w:i w:val="false"/>
+          <w:iCs w:val="false"/>
+        </w:rPr>
+        <w:t xml:space="preserve">[online]. Available from: </w:t>
+      </w:r>
+      <w:hyperlink r:id="rId4">
+        <w:r>
+          <w:rPr>
+            <w:rStyle w:val="Hyperlink"/>
+            <w:i w:val="false"/>
+            <w:iCs w:val="false"/>
+          </w:rPr>
+          <w:t>https://www.gse.upenn.edu/pdf/rmi/TeacherTurnoverTeacherShortages-RMI-Fall-2001.pdf</w:t>
+        </w:r>
+      </w:hyperlink>
+      <w:r>
+        <w:rPr>
+          <w:i w:val="false"/>
+          <w:iCs w:val="false"/>
+        </w:rPr>
+        <w:t xml:space="preserve"> [accessed 8</w:t>
+      </w:r>
+      <w:r>
+        <w:rPr>
+          <w:i w:val="false"/>
+          <w:iCs w:val="false"/>
+          <w:vertAlign w:val="superscript"/>
+        </w:rPr>
+        <w:t>th</w:t>
+      </w:r>
+      <w:r>
+        <w:rPr>
+          <w:i w:val="false"/>
+          <w:iCs w:val="false"/>
+        </w:rPr>
+        <w:t xml:space="preserve"> May 2025].</w:t>
+      </w:r>
+    </w:p>
+    <w:p>
+      <w:pPr>
+        <w:pStyle w:val="Normal"/>
+        <w:bidi w:val="0"/>
+        <w:jc w:val="start"/>
+        <w:rPr/>
+      </w:pPr>
+      <w:r>
+        <w:rPr/>
+      </w:r>
+    </w:p>
+    <w:p>
+      <w:pPr>
+        <w:pStyle w:val="Normal"/>
+        <w:bidi w:val="0"/>
+        <w:jc w:val="start"/>
+        <w:rPr/>
+      </w:pPr>
+      <w:r>
+        <w:rPr/>
+        <w:t xml:space="preserve">Jackson, C.K., Johnson, R.C., Persico, C. (2015). </w:t>
+      </w:r>
+      <w:r>
+        <w:rPr>
+          <w:i/>
+          <w:iCs/>
+        </w:rPr>
+        <w:t xml:space="preserve">The </w:t>
+      </w:r>
+      <w:r>
+        <w:rPr>
+          <w:i/>
+          <w:iCs/>
+        </w:rPr>
+        <w:t>E</w:t>
+      </w:r>
+      <w:r>
+        <w:rPr>
+          <w:i/>
+          <w:iCs/>
+        </w:rPr>
+        <w:t xml:space="preserve">ffects of </w:t>
+      </w:r>
+      <w:r>
+        <w:rPr>
+          <w:i/>
+          <w:iCs/>
+        </w:rPr>
+        <w:t>S</w:t>
+      </w:r>
+      <w:r>
+        <w:rPr>
+          <w:i/>
+          <w:iCs/>
+        </w:rPr>
+        <w:t xml:space="preserve">chool </w:t>
+      </w:r>
+      <w:r>
+        <w:rPr>
+          <w:i/>
+          <w:iCs/>
+        </w:rPr>
+        <w:t>S</w:t>
+      </w:r>
+      <w:r>
+        <w:rPr>
+          <w:i/>
+          <w:iCs/>
+        </w:rPr>
+        <w:t xml:space="preserve">pending on </w:t>
+      </w:r>
+      <w:r>
+        <w:rPr>
+          <w:i/>
+          <w:iCs/>
+        </w:rPr>
+        <w:t>E</w:t>
+      </w:r>
+      <w:r>
+        <w:rPr>
+          <w:i/>
+          <w:iCs/>
+        </w:rPr>
+        <w:t xml:space="preserve">ducational and </w:t>
+      </w:r>
+      <w:r>
+        <w:rPr>
+          <w:i/>
+          <w:iCs/>
+        </w:rPr>
+        <w:t>E</w:t>
+      </w:r>
+      <w:r>
+        <w:rPr>
+          <w:i/>
+          <w:iCs/>
+        </w:rPr>
+        <w:t xml:space="preserve">conomic </w:t>
+      </w:r>
+      <w:r>
+        <w:rPr>
+          <w:i/>
+          <w:iCs/>
+        </w:rPr>
+        <w:t>O</w:t>
+      </w:r>
+      <w:r>
+        <w:rPr>
+          <w:i/>
+          <w:iCs/>
+        </w:rPr>
+        <w:t xml:space="preserve">utcomes: Evidence from </w:t>
+      </w:r>
+      <w:r>
+        <w:rPr>
+          <w:i/>
+          <w:iCs/>
+        </w:rPr>
+        <w:t>S</w:t>
+      </w:r>
+      <w:r>
+        <w:rPr>
+          <w:i/>
+          <w:iCs/>
+        </w:rPr>
+        <w:t>chool</w:t>
+      </w:r>
+      <w:r>
+        <w:rPr>
+          <w:i/>
+          <w:iCs/>
+        </w:rPr>
+        <w:t xml:space="preserve"> F</w:t>
+      </w:r>
+      <w:r>
+        <w:rPr>
+          <w:i/>
+          <w:iCs/>
+        </w:rPr>
+        <w:t xml:space="preserve">inance </w:t>
+      </w:r>
+      <w:r>
+        <w:rPr>
+          <w:i/>
+          <w:iCs/>
+        </w:rPr>
+        <w:t>R</w:t>
+      </w:r>
+      <w:r>
+        <w:rPr>
+          <w:i/>
+          <w:iCs/>
+        </w:rPr>
+        <w:t xml:space="preserve">eforms </w:t>
+      </w:r>
+      <w:r>
+        <w:rPr>
+          <w:i w:val="false"/>
+          <w:iCs w:val="false"/>
+        </w:rPr>
+        <w:t xml:space="preserve">[online]. Available from: </w:t>
+      </w:r>
+      <w:hyperlink r:id="rId5">
+        <w:r>
+          <w:rPr>
+            <w:rStyle w:val="Hyperlink"/>
+            <w:i w:val="false"/>
+            <w:iCs w:val="false"/>
+          </w:rPr>
+          <w:t>https://www.nber.org/system/files/working_papers/w20847/w20847.pdf</w:t>
+        </w:r>
+      </w:hyperlink>
+      <w:r>
+        <w:rPr>
+          <w:i w:val="false"/>
+          <w:iCs w:val="false"/>
+        </w:rPr>
+        <w:t xml:space="preserve"> [accessed 8</w:t>
+      </w:r>
+      <w:r>
+        <w:rPr>
+          <w:i w:val="false"/>
+          <w:iCs w:val="false"/>
+          <w:vertAlign w:val="superscript"/>
+        </w:rPr>
+        <w:t>th</w:t>
+      </w:r>
+      <w:r>
+        <w:rPr>
+          <w:i w:val="false"/>
+          <w:iCs w:val="false"/>
+        </w:rPr>
+        <w:t xml:space="preserve"> May 2025].</w:t>
+      </w:r>
+    </w:p>
+    <w:p>
+      <w:pPr>
+        <w:pStyle w:val="Normal"/>
+        <w:bidi w:val="0"/>
+        <w:jc w:val="start"/>
+        <w:rPr>
+          <w:i w:val="false"/>
+          <w:i w:val="false"/>
+          <w:iCs w:val="false"/>
+        </w:rPr>
+      </w:pPr>
+      <w:r>
+        <w:rPr/>
       </w:r>
     </w:p>
     <w:sectPr>
@@ -715,6 +1206,144 @@
   <w:abstractNum w:abstractNumId="2">
     <w:lvl w:ilvl="0">
       <w:start w:val="1"/>
+      <w:numFmt w:val="bullet"/>
+      <w:lvlText w:val=""/>
+      <w:lvlJc w:val="start"/>
+      <w:pPr>
+        <w:tabs>
+          <w:tab w:val="num" w:pos="720"/>
+        </w:tabs>
+        <w:ind w:start="720" w:hanging="360"/>
+      </w:pPr>
+      <w:rPr>
+        <w:rFonts w:ascii="Symbol" w:hAnsi="Symbol" w:cs="Symbol" w:hint="default"/>
+      </w:rPr>
+    </w:lvl>
+    <w:lvl w:ilvl="1">
+      <w:start w:val="1"/>
+      <w:numFmt w:val="bullet"/>
+      <w:lvlText w:val="◦"/>
+      <w:lvlJc w:val="start"/>
+      <w:pPr>
+        <w:tabs>
+          <w:tab w:val="num" w:pos="1080"/>
+        </w:tabs>
+        <w:ind w:start="1080" w:hanging="360"/>
+      </w:pPr>
+      <w:rPr>
+        <w:rFonts w:ascii="OpenSymbol" w:hAnsi="OpenSymbol" w:cs="OpenSymbol" w:hint="default"/>
+      </w:rPr>
+    </w:lvl>
+    <w:lvl w:ilvl="2">
+      <w:start w:val="1"/>
+      <w:numFmt w:val="bullet"/>
+      <w:lvlText w:val="▪"/>
+      <w:lvlJc w:val="start"/>
+      <w:pPr>
+        <w:tabs>
+          <w:tab w:val="num" w:pos="1440"/>
+        </w:tabs>
+        <w:ind w:start="1440" w:hanging="360"/>
+      </w:pPr>
+      <w:rPr>
+        <w:rFonts w:ascii="OpenSymbol" w:hAnsi="OpenSymbol" w:cs="OpenSymbol" w:hint="default"/>
+      </w:rPr>
+    </w:lvl>
+    <w:lvl w:ilvl="3">
+      <w:start w:val="1"/>
+      <w:numFmt w:val="bullet"/>
+      <w:lvlText w:val=""/>
+      <w:lvlJc w:val="start"/>
+      <w:pPr>
+        <w:tabs>
+          <w:tab w:val="num" w:pos="1800"/>
+        </w:tabs>
+        <w:ind w:start="1800" w:hanging="360"/>
+      </w:pPr>
+      <w:rPr>
+        <w:rFonts w:ascii="Symbol" w:hAnsi="Symbol" w:cs="Symbol" w:hint="default"/>
+      </w:rPr>
+    </w:lvl>
+    <w:lvl w:ilvl="4">
+      <w:start w:val="1"/>
+      <w:numFmt w:val="bullet"/>
+      <w:lvlText w:val="◦"/>
+      <w:lvlJc w:val="start"/>
+      <w:pPr>
+        <w:tabs>
+          <w:tab w:val="num" w:pos="2160"/>
+        </w:tabs>
+        <w:ind w:start="2160" w:hanging="360"/>
+      </w:pPr>
+      <w:rPr>
+        <w:rFonts w:ascii="OpenSymbol" w:hAnsi="OpenSymbol" w:cs="OpenSymbol" w:hint="default"/>
+      </w:rPr>
+    </w:lvl>
+    <w:lvl w:ilvl="5">
+      <w:start w:val="1"/>
+      <w:numFmt w:val="bullet"/>
+      <w:lvlText w:val="▪"/>
+      <w:lvlJc w:val="start"/>
+      <w:pPr>
+        <w:tabs>
+          <w:tab w:val="num" w:pos="2520"/>
+        </w:tabs>
+        <w:ind w:start="2520" w:hanging="360"/>
+      </w:pPr>
+      <w:rPr>
+        <w:rFonts w:ascii="OpenSymbol" w:hAnsi="OpenSymbol" w:cs="OpenSymbol" w:hint="default"/>
+      </w:rPr>
+    </w:lvl>
+    <w:lvl w:ilvl="6">
+      <w:start w:val="1"/>
+      <w:numFmt w:val="bullet"/>
+      <w:lvlText w:val=""/>
+      <w:lvlJc w:val="start"/>
+      <w:pPr>
+        <w:tabs>
+          <w:tab w:val="num" w:pos="2880"/>
+        </w:tabs>
+        <w:ind w:start="2880" w:hanging="360"/>
+      </w:pPr>
+      <w:rPr>
+        <w:rFonts w:ascii="Symbol" w:hAnsi="Symbol" w:cs="Symbol" w:hint="default"/>
+      </w:rPr>
+    </w:lvl>
+    <w:lvl w:ilvl="7">
+      <w:start w:val="1"/>
+      <w:numFmt w:val="bullet"/>
+      <w:lvlText w:val="◦"/>
+      <w:lvlJc w:val="start"/>
+      <w:pPr>
+        <w:tabs>
+          <w:tab w:val="num" w:pos="3240"/>
+        </w:tabs>
+        <w:ind w:start="3240" w:hanging="360"/>
+      </w:pPr>
+      <w:rPr>
+        <w:rFonts w:ascii="OpenSymbol" w:hAnsi="OpenSymbol" w:cs="OpenSymbol" w:hint="default"/>
+      </w:rPr>
+    </w:lvl>
+    <w:lvl w:ilvl="8">
+      <w:start w:val="1"/>
+      <w:numFmt w:val="bullet"/>
+      <w:lvlText w:val="▪"/>
+      <w:lvlJc w:val="start"/>
+      <w:pPr>
+        <w:tabs>
+          <w:tab w:val="num" w:pos="3600"/>
+        </w:tabs>
+        <w:ind w:start="3600" w:hanging="360"/>
+      </w:pPr>
+      <w:rPr>
+        <w:rFonts w:ascii="OpenSymbol" w:hAnsi="OpenSymbol" w:cs="OpenSymbol" w:hint="default"/>
+      </w:rPr>
+    </w:lvl>
+  </w:abstractNum>
+  <w:abstractNum w:abstractNumId="3">
+    <w:lvl w:ilvl="0">
+      <w:start w:val="1"/>
+      <w:pStyle w:val="Heading1"/>
       <w:numFmt w:val="none"/>
       <w:suff w:val="nothing"/>
       <w:lvlText w:val=""/>
@@ -836,6 +1465,9 @@
   </w:num>
   <w:num w:numId="2">
     <w:abstractNumId w:val="2"/>
+  </w:num>
+  <w:num w:numId="3">
+    <w:abstractNumId w:val="3"/>
   </w:num>
 </w:numbering>
 </file>
@@ -877,11 +1509,43 @@
       <w:lang w:val="en-IE" w:eastAsia="zh-CN" w:bidi="hi-IN"/>
     </w:rPr>
   </w:style>
+  <w:style w:type="paragraph" w:styleId="Heading1">
+    <w:name w:val="Heading 1"/>
+    <w:basedOn w:val="Heading"/>
+    <w:next w:val="BodyText"/>
+    <w:qFormat/>
+    <w:pPr>
+      <w:spacing w:before="240" w:after="120"/>
+      <w:outlineLvl w:val="0"/>
+    </w:pPr>
+    <w:rPr>
+      <w:rFonts w:ascii="Liberation Serif" w:hAnsi="Liberation Serif" w:eastAsia="Noto Serif CJK SC" w:cs="Noto Sans Devanagari"/>
+      <w:b/>
+      <w:bCs/>
+      <w:sz w:val="48"/>
+      <w:szCs w:val="48"/>
+    </w:rPr>
+  </w:style>
   <w:style w:type="character" w:styleId="Bullets">
     <w:name w:val="Bullets"/>
     <w:qFormat/>
     <w:rPr>
       <w:rFonts w:ascii="OpenSymbol" w:hAnsi="OpenSymbol" w:eastAsia="OpenSymbol" w:cs="OpenSymbol"/>
+    </w:rPr>
+  </w:style>
+  <w:style w:type="character" w:styleId="Hyperlink">
+    <w:name w:val="Hyperlink"/>
+    <w:rPr>
+      <w:color w:val="000080"/>
+      <w:u w:val="single"/>
+    </w:rPr>
+  </w:style>
+  <w:style w:type="character" w:styleId="Emphasis">
+    <w:name w:val="Emphasis"/>
+    <w:qFormat/>
+    <w:rPr>
+      <w:i/>
+      <w:iCs/>
     </w:rPr>
   </w:style>
   <w:style w:type="paragraph" w:styleId="Heading">

</xml_diff>

<commit_message>
Add multivariate analysis documentation
</commit_message>
<xml_diff>
--- a/Documentation.docx
+++ b/Documentation.docx
@@ -126,87 +126,154 @@
     <w:p>
       <w:pPr>
         <w:pStyle w:val="Normal"/>
+        <w:numPr>
+          <w:ilvl w:val="0"/>
+          <w:numId w:val="0"/>
+        </w:numPr>
+        <w:bidi w:val="0"/>
+        <w:ind w:hanging="0" w:start="720"/>
+        <w:jc w:val="start"/>
+        <w:rPr/>
+      </w:pPr>
+      <w:r>
+        <w:rPr/>
+      </w:r>
+    </w:p>
+    <w:p>
+      <w:pPr>
+        <w:pStyle w:val="Normal"/>
         <w:bidi w:val="0"/>
         <w:jc w:val="center"/>
         <w:rPr>
           <w:b/>
           <w:bCs/>
+          <w:i w:val="false"/>
+          <w:i w:val="false"/>
+          <w:iCs w:val="false"/>
+          <w:sz w:val="32"/>
+          <w:szCs w:val="32"/>
+          <w:u w:val="single"/>
+        </w:rPr>
+      </w:pPr>
+      <w:r>
+        <w:rPr>
+          <w:b/>
+          <w:bCs/>
+          <w:i w:val="false"/>
+          <w:iCs w:val="false"/>
+          <w:sz w:val="32"/>
+          <w:szCs w:val="32"/>
+          <w:u w:val="single"/>
+        </w:rPr>
+        <w:t>Data Selection</w:t>
+      </w:r>
+    </w:p>
+    <w:p>
+      <w:pPr>
+        <w:pStyle w:val="Normal"/>
+        <w:bidi w:val="0"/>
+        <w:jc w:val="start"/>
+        <w:rPr>
+          <w:b w:val="false"/>
+          <w:bCs w:val="false"/>
           <w:i w:val="false"/>
           <w:i w:val="false"/>
           <w:iCs w:val="false"/>
           <w:sz w:val="24"/>
           <w:szCs w:val="24"/>
-          <w:u w:val="single"/>
-        </w:rPr>
-      </w:pPr>
-      <w:r>
-        <w:rPr>
-          <w:b/>
-          <w:bCs/>
+          <w:u w:val="none"/>
+        </w:rPr>
+      </w:pPr>
+      <w:r>
+        <w:rPr>
+          <w:b w:val="false"/>
+          <w:bCs w:val="false"/>
           <w:i w:val="false"/>
           <w:iCs w:val="false"/>
           <w:sz w:val="24"/>
           <w:szCs w:val="24"/>
-          <w:u w:val="single"/>
-        </w:rPr>
-        <w:t>s</w:t>
-      </w:r>
-    </w:p>
-    <w:p>
-      <w:pPr>
-        <w:pStyle w:val="Normal"/>
-        <w:bidi w:val="0"/>
-        <w:jc w:val="center"/>
-        <w:rPr>
-          <w:b/>
-          <w:bCs/>
-          <w:i w:val="false"/>
-          <w:i w:val="false"/>
-          <w:iCs w:val="false"/>
-          <w:sz w:val="32"/>
-          <w:szCs w:val="32"/>
-          <w:u w:val="single"/>
-        </w:rPr>
-      </w:pPr>
-      <w:r>
-        <w:rPr>
-          <w:b/>
-          <w:bCs/>
-          <w:i w:val="false"/>
-          <w:iCs w:val="false"/>
-          <w:sz w:val="32"/>
-          <w:szCs w:val="32"/>
-          <w:u w:val="single"/>
-        </w:rPr>
-        <w:t>Data Selection</w:t>
-      </w:r>
-    </w:p>
-    <w:p>
-      <w:pPr>
-        <w:pStyle w:val="Normal"/>
-        <w:bidi w:val="0"/>
-        <w:jc w:val="center"/>
-        <w:rPr>
-          <w:b/>
-          <w:bCs/>
-          <w:i w:val="false"/>
-          <w:i w:val="false"/>
-          <w:iCs w:val="false"/>
-          <w:sz w:val="32"/>
-          <w:szCs w:val="32"/>
-          <w:u w:val="single"/>
-        </w:rPr>
-      </w:pPr>
-      <w:r>
-        <w:rPr>
-          <w:b/>
-          <w:bCs/>
-          <w:i w:val="false"/>
-          <w:iCs w:val="false"/>
-          <w:sz w:val="32"/>
-          <w:szCs w:val="32"/>
-          <w:u w:val="single"/>
-        </w:rPr>
+          <w:u w:val="none"/>
+        </w:rPr>
+        <w:t>I used three datasets to construct this index:</w:t>
+      </w:r>
+    </w:p>
+    <w:p>
+      <w:pPr>
+        <w:pStyle w:val="Normal"/>
+        <w:numPr>
+          <w:ilvl w:val="0"/>
+          <w:numId w:val="3"/>
+        </w:numPr>
+        <w:bidi w:val="0"/>
+        <w:jc w:val="start"/>
+        <w:rPr/>
+      </w:pPr>
+      <w:r>
+        <w:rPr>
+          <w:b w:val="false"/>
+          <w:bCs w:val="false"/>
+          <w:i w:val="false"/>
+          <w:iCs w:val="false"/>
+          <w:sz w:val="24"/>
+          <w:szCs w:val="24"/>
+          <w:u w:val="none"/>
+        </w:rPr>
+        <w:t xml:space="preserve">A dataset from Kaggle, available </w:t>
+      </w:r>
+      <w:hyperlink w:anchor="_https%3A%2F%2Fwww.kaggle.com%2Fcode%2Fn">
+        <w:r>
+          <w:rPr>
+            <w:rStyle w:val="Hyperlink"/>
+            <w:b w:val="false"/>
+            <w:bCs w:val="false"/>
+            <w:i w:val="false"/>
+            <w:iCs w:val="false"/>
+            <w:sz w:val="24"/>
+            <w:szCs w:val="24"/>
+            <w:u w:val="none"/>
+          </w:rPr>
+          <w:t>here</w:t>
+        </w:r>
+      </w:hyperlink>
+      <w:r>
+        <w:rPr/>
+        <w:t xml:space="preserve">, </w:t>
+      </w:r>
+      <w:r>
+        <w:rPr/>
+        <w:t>which contained data on enrollment rates, out-of-school rates, completion rates, maths and reading scores, and literacy rates. All of these categories were separated between male and female.</w:t>
+      </w:r>
+    </w:p>
+    <w:p>
+      <w:pPr>
+        <w:pStyle w:val="Normal"/>
+        <w:numPr>
+          <w:ilvl w:val="0"/>
+          <w:numId w:val="3"/>
+        </w:numPr>
+        <w:bidi w:val="0"/>
+        <w:jc w:val="start"/>
+        <w:rPr/>
+      </w:pPr>
+      <w:r>
+        <w:rPr/>
+        <w:t>Education data from the World Bank, which contained education spending as a percentange of each countries’ GDP, split between primary, secondary and tertiary education and the expected years in education for males, females and the average.</w:t>
+      </w:r>
+    </w:p>
+    <w:p>
+      <w:pPr>
+        <w:pStyle w:val="Normal"/>
+        <w:numPr>
+          <w:ilvl w:val="0"/>
+          <w:numId w:val="3"/>
+        </w:numPr>
+        <w:bidi w:val="0"/>
+        <w:jc w:val="start"/>
+        <w:rPr/>
+      </w:pPr>
+      <w:r>
+        <w:rPr/>
+        <w:t>Data from the UNESCO Institute of Statistics, which contained data on the number of compulsary years of education, the number of free years of education, the teacher:pupil ratio of primary and secondary education, the percentage of teachers who are qualified, and the attrition rates for teachers for pre-primary, primary and secondary education.</w:t>
       </w:r>
     </w:p>
     <w:p>
@@ -399,28 +466,100 @@
       <w:pPr>
         <w:pStyle w:val="Normal"/>
         <w:bidi w:val="0"/>
-        <w:jc w:val="center"/>
-        <w:rPr>
-          <w:b/>
-          <w:bCs/>
-          <w:i w:val="false"/>
-          <w:i w:val="false"/>
-          <w:iCs w:val="false"/>
-          <w:sz w:val="32"/>
-          <w:szCs w:val="32"/>
-          <w:u w:val="single"/>
-        </w:rPr>
-      </w:pPr>
-      <w:r>
-        <w:rPr>
-          <w:b/>
-          <w:bCs/>
-          <w:i w:val="false"/>
-          <w:iCs w:val="false"/>
-          <w:sz w:val="32"/>
-          <w:szCs w:val="32"/>
-          <w:u w:val="single"/>
-        </w:rPr>
+        <w:jc w:val="start"/>
+        <w:rPr/>
+      </w:pPr>
+      <w:r>
+        <w:rPr/>
+        <w:t>After carrying out multivariate analysis, some variables were very strongly corrolated with each other.  To address this, the following changes were made:</w:t>
+      </w:r>
+    </w:p>
+    <w:p>
+      <w:pPr>
+        <w:pStyle w:val="Normal"/>
+        <w:numPr>
+          <w:ilvl w:val="0"/>
+          <w:numId w:val="4"/>
+        </w:numPr>
+        <w:bidi w:val="0"/>
+        <w:jc w:val="start"/>
+        <w:rPr/>
+      </w:pPr>
+      <w:r>
+        <w:rPr/>
+        <w:t xml:space="preserve">Principle Component Analysis was used to combine the six completion rate variables. This resulted in one component </w:t>
+      </w:r>
+      <w:r>
+        <w:rPr/>
+        <w:t>that explained 95% of the variance.</w:t>
+      </w:r>
+    </w:p>
+    <w:p>
+      <w:pPr>
+        <w:pStyle w:val="Normal"/>
+        <w:numPr>
+          <w:ilvl w:val="0"/>
+          <w:numId w:val="4"/>
+        </w:numPr>
+        <w:bidi w:val="0"/>
+        <w:jc w:val="start"/>
+        <w:rPr/>
+      </w:pPr>
+      <w:r>
+        <w:rPr/>
+        <w:t xml:space="preserve">Principle Component Analysis was used to combine the </w:t>
+      </w:r>
+      <w:r>
+        <w:rPr/>
+        <w:t>out-of-school rate variables. This resulted in three components that explained a combined 95.5% of the variance.</w:t>
+      </w:r>
+    </w:p>
+    <w:p>
+      <w:pPr>
+        <w:pStyle w:val="Normal"/>
+        <w:numPr>
+          <w:ilvl w:val="0"/>
+          <w:numId w:val="4"/>
+        </w:numPr>
+        <w:bidi w:val="0"/>
+        <w:jc w:val="start"/>
+        <w:rPr/>
+      </w:pPr>
+      <w:r>
+        <w:rPr/>
+        <w:t>The expected years of education for males and females were changed into one variable that represented the difference between the two.</w:t>
+      </w:r>
+    </w:p>
+    <w:p>
+      <w:pPr>
+        <w:pStyle w:val="Normal"/>
+        <w:numPr>
+          <w:ilvl w:val="0"/>
+          <w:numId w:val="4"/>
+        </w:numPr>
+        <w:bidi w:val="0"/>
+        <w:jc w:val="start"/>
+        <w:rPr/>
+      </w:pPr>
+      <w:r>
+        <w:rPr/>
+        <w:t>This was repeated for the literacy rate variables.</w:t>
+      </w:r>
+    </w:p>
+    <w:p>
+      <w:pPr>
+        <w:pStyle w:val="Normal"/>
+        <w:numPr>
+          <w:ilvl w:val="0"/>
+          <w:numId w:val="4"/>
+        </w:numPr>
+        <w:bidi w:val="0"/>
+        <w:jc w:val="start"/>
+        <w:rPr/>
+      </w:pPr>
+      <w:r>
+        <w:rPr/>
+        <w:t>The average of the math and reading scores was used instead of the two being separate.</w:t>
       </w:r>
     </w:p>
     <w:p>
@@ -712,6 +851,22 @@
           <w:iCs w:val="false"/>
         </w:rPr>
         <w:t xml:space="preserve"> May 2025].</w:t>
+      </w:r>
+    </w:p>
+    <w:p>
+      <w:pPr>
+        <w:pStyle w:val="Normal"/>
+        <w:bidi w:val="0"/>
+        <w:jc w:val="start"/>
+        <w:rPr>
+          <w:rStyle w:val="Emphasis"/>
+          <w:i w:val="false"/>
+          <w:i w:val="false"/>
+          <w:iCs w:val="false"/>
+        </w:rPr>
+      </w:pPr>
+      <w:r>
+        <w:rPr/>
       </w:r>
     </w:p>
     <w:p>
@@ -1343,6 +1498,280 @@
   <w:abstractNum w:abstractNumId="3">
     <w:lvl w:ilvl="0">
       <w:start w:val="1"/>
+      <w:numFmt w:val="bullet"/>
+      <w:lvlText w:val=""/>
+      <w:lvlJc w:val="start"/>
+      <w:pPr>
+        <w:tabs>
+          <w:tab w:val="num" w:pos="720"/>
+        </w:tabs>
+        <w:ind w:start="720" w:hanging="360"/>
+      </w:pPr>
+      <w:rPr>
+        <w:rFonts w:ascii="Symbol" w:hAnsi="Symbol" w:cs="Symbol" w:hint="default"/>
+      </w:rPr>
+    </w:lvl>
+    <w:lvl w:ilvl="1">
+      <w:start w:val="1"/>
+      <w:numFmt w:val="bullet"/>
+      <w:lvlText w:val="◦"/>
+      <w:lvlJc w:val="start"/>
+      <w:pPr>
+        <w:tabs>
+          <w:tab w:val="num" w:pos="1080"/>
+        </w:tabs>
+        <w:ind w:start="1080" w:hanging="360"/>
+      </w:pPr>
+      <w:rPr>
+        <w:rFonts w:ascii="OpenSymbol" w:hAnsi="OpenSymbol" w:cs="OpenSymbol" w:hint="default"/>
+      </w:rPr>
+    </w:lvl>
+    <w:lvl w:ilvl="2">
+      <w:start w:val="1"/>
+      <w:numFmt w:val="bullet"/>
+      <w:lvlText w:val="▪"/>
+      <w:lvlJc w:val="start"/>
+      <w:pPr>
+        <w:tabs>
+          <w:tab w:val="num" w:pos="1440"/>
+        </w:tabs>
+        <w:ind w:start="1440" w:hanging="360"/>
+      </w:pPr>
+      <w:rPr>
+        <w:rFonts w:ascii="OpenSymbol" w:hAnsi="OpenSymbol" w:cs="OpenSymbol" w:hint="default"/>
+      </w:rPr>
+    </w:lvl>
+    <w:lvl w:ilvl="3">
+      <w:start w:val="1"/>
+      <w:numFmt w:val="bullet"/>
+      <w:lvlText w:val=""/>
+      <w:lvlJc w:val="start"/>
+      <w:pPr>
+        <w:tabs>
+          <w:tab w:val="num" w:pos="1800"/>
+        </w:tabs>
+        <w:ind w:start="1800" w:hanging="360"/>
+      </w:pPr>
+      <w:rPr>
+        <w:rFonts w:ascii="Symbol" w:hAnsi="Symbol" w:cs="Symbol" w:hint="default"/>
+      </w:rPr>
+    </w:lvl>
+    <w:lvl w:ilvl="4">
+      <w:start w:val="1"/>
+      <w:numFmt w:val="bullet"/>
+      <w:lvlText w:val="◦"/>
+      <w:lvlJc w:val="start"/>
+      <w:pPr>
+        <w:tabs>
+          <w:tab w:val="num" w:pos="2160"/>
+        </w:tabs>
+        <w:ind w:start="2160" w:hanging="360"/>
+      </w:pPr>
+      <w:rPr>
+        <w:rFonts w:ascii="OpenSymbol" w:hAnsi="OpenSymbol" w:cs="OpenSymbol" w:hint="default"/>
+      </w:rPr>
+    </w:lvl>
+    <w:lvl w:ilvl="5">
+      <w:start w:val="1"/>
+      <w:numFmt w:val="bullet"/>
+      <w:lvlText w:val="▪"/>
+      <w:lvlJc w:val="start"/>
+      <w:pPr>
+        <w:tabs>
+          <w:tab w:val="num" w:pos="2520"/>
+        </w:tabs>
+        <w:ind w:start="2520" w:hanging="360"/>
+      </w:pPr>
+      <w:rPr>
+        <w:rFonts w:ascii="OpenSymbol" w:hAnsi="OpenSymbol" w:cs="OpenSymbol" w:hint="default"/>
+      </w:rPr>
+    </w:lvl>
+    <w:lvl w:ilvl="6">
+      <w:start w:val="1"/>
+      <w:numFmt w:val="bullet"/>
+      <w:lvlText w:val=""/>
+      <w:lvlJc w:val="start"/>
+      <w:pPr>
+        <w:tabs>
+          <w:tab w:val="num" w:pos="2880"/>
+        </w:tabs>
+        <w:ind w:start="2880" w:hanging="360"/>
+      </w:pPr>
+      <w:rPr>
+        <w:rFonts w:ascii="Symbol" w:hAnsi="Symbol" w:cs="Symbol" w:hint="default"/>
+      </w:rPr>
+    </w:lvl>
+    <w:lvl w:ilvl="7">
+      <w:start w:val="1"/>
+      <w:numFmt w:val="bullet"/>
+      <w:lvlText w:val="◦"/>
+      <w:lvlJc w:val="start"/>
+      <w:pPr>
+        <w:tabs>
+          <w:tab w:val="num" w:pos="3240"/>
+        </w:tabs>
+        <w:ind w:start="3240" w:hanging="360"/>
+      </w:pPr>
+      <w:rPr>
+        <w:rFonts w:ascii="OpenSymbol" w:hAnsi="OpenSymbol" w:cs="OpenSymbol" w:hint="default"/>
+      </w:rPr>
+    </w:lvl>
+    <w:lvl w:ilvl="8">
+      <w:start w:val="1"/>
+      <w:numFmt w:val="bullet"/>
+      <w:lvlText w:val="▪"/>
+      <w:lvlJc w:val="start"/>
+      <w:pPr>
+        <w:tabs>
+          <w:tab w:val="num" w:pos="3600"/>
+        </w:tabs>
+        <w:ind w:start="3600" w:hanging="360"/>
+      </w:pPr>
+      <w:rPr>
+        <w:rFonts w:ascii="OpenSymbol" w:hAnsi="OpenSymbol" w:cs="OpenSymbol" w:hint="default"/>
+      </w:rPr>
+    </w:lvl>
+  </w:abstractNum>
+  <w:abstractNum w:abstractNumId="4">
+    <w:lvl w:ilvl="0">
+      <w:start w:val="1"/>
+      <w:numFmt w:val="bullet"/>
+      <w:lvlText w:val=""/>
+      <w:lvlJc w:val="start"/>
+      <w:pPr>
+        <w:tabs>
+          <w:tab w:val="num" w:pos="720"/>
+        </w:tabs>
+        <w:ind w:start="720" w:hanging="360"/>
+      </w:pPr>
+      <w:rPr>
+        <w:rFonts w:ascii="Symbol" w:hAnsi="Symbol" w:cs="Symbol" w:hint="default"/>
+      </w:rPr>
+    </w:lvl>
+    <w:lvl w:ilvl="1">
+      <w:start w:val="1"/>
+      <w:numFmt w:val="bullet"/>
+      <w:lvlText w:val="◦"/>
+      <w:lvlJc w:val="start"/>
+      <w:pPr>
+        <w:tabs>
+          <w:tab w:val="num" w:pos="1080"/>
+        </w:tabs>
+        <w:ind w:start="1080" w:hanging="360"/>
+      </w:pPr>
+      <w:rPr>
+        <w:rFonts w:ascii="OpenSymbol" w:hAnsi="OpenSymbol" w:cs="OpenSymbol" w:hint="default"/>
+      </w:rPr>
+    </w:lvl>
+    <w:lvl w:ilvl="2">
+      <w:start w:val="1"/>
+      <w:numFmt w:val="bullet"/>
+      <w:lvlText w:val="▪"/>
+      <w:lvlJc w:val="start"/>
+      <w:pPr>
+        <w:tabs>
+          <w:tab w:val="num" w:pos="1440"/>
+        </w:tabs>
+        <w:ind w:start="1440" w:hanging="360"/>
+      </w:pPr>
+      <w:rPr>
+        <w:rFonts w:ascii="OpenSymbol" w:hAnsi="OpenSymbol" w:cs="OpenSymbol" w:hint="default"/>
+      </w:rPr>
+    </w:lvl>
+    <w:lvl w:ilvl="3">
+      <w:start w:val="1"/>
+      <w:numFmt w:val="bullet"/>
+      <w:lvlText w:val=""/>
+      <w:lvlJc w:val="start"/>
+      <w:pPr>
+        <w:tabs>
+          <w:tab w:val="num" w:pos="1800"/>
+        </w:tabs>
+        <w:ind w:start="1800" w:hanging="360"/>
+      </w:pPr>
+      <w:rPr>
+        <w:rFonts w:ascii="Symbol" w:hAnsi="Symbol" w:cs="Symbol" w:hint="default"/>
+      </w:rPr>
+    </w:lvl>
+    <w:lvl w:ilvl="4">
+      <w:start w:val="1"/>
+      <w:numFmt w:val="bullet"/>
+      <w:lvlText w:val="◦"/>
+      <w:lvlJc w:val="start"/>
+      <w:pPr>
+        <w:tabs>
+          <w:tab w:val="num" w:pos="2160"/>
+        </w:tabs>
+        <w:ind w:start="2160" w:hanging="360"/>
+      </w:pPr>
+      <w:rPr>
+        <w:rFonts w:ascii="OpenSymbol" w:hAnsi="OpenSymbol" w:cs="OpenSymbol" w:hint="default"/>
+      </w:rPr>
+    </w:lvl>
+    <w:lvl w:ilvl="5">
+      <w:start w:val="1"/>
+      <w:numFmt w:val="bullet"/>
+      <w:lvlText w:val="▪"/>
+      <w:lvlJc w:val="start"/>
+      <w:pPr>
+        <w:tabs>
+          <w:tab w:val="num" w:pos="2520"/>
+        </w:tabs>
+        <w:ind w:start="2520" w:hanging="360"/>
+      </w:pPr>
+      <w:rPr>
+        <w:rFonts w:ascii="OpenSymbol" w:hAnsi="OpenSymbol" w:cs="OpenSymbol" w:hint="default"/>
+      </w:rPr>
+    </w:lvl>
+    <w:lvl w:ilvl="6">
+      <w:start w:val="1"/>
+      <w:numFmt w:val="bullet"/>
+      <w:lvlText w:val=""/>
+      <w:lvlJc w:val="start"/>
+      <w:pPr>
+        <w:tabs>
+          <w:tab w:val="num" w:pos="2880"/>
+        </w:tabs>
+        <w:ind w:start="2880" w:hanging="360"/>
+      </w:pPr>
+      <w:rPr>
+        <w:rFonts w:ascii="Symbol" w:hAnsi="Symbol" w:cs="Symbol" w:hint="default"/>
+      </w:rPr>
+    </w:lvl>
+    <w:lvl w:ilvl="7">
+      <w:start w:val="1"/>
+      <w:numFmt w:val="bullet"/>
+      <w:lvlText w:val="◦"/>
+      <w:lvlJc w:val="start"/>
+      <w:pPr>
+        <w:tabs>
+          <w:tab w:val="num" w:pos="3240"/>
+        </w:tabs>
+        <w:ind w:start="3240" w:hanging="360"/>
+      </w:pPr>
+      <w:rPr>
+        <w:rFonts w:ascii="OpenSymbol" w:hAnsi="OpenSymbol" w:cs="OpenSymbol" w:hint="default"/>
+      </w:rPr>
+    </w:lvl>
+    <w:lvl w:ilvl="8">
+      <w:start w:val="1"/>
+      <w:numFmt w:val="bullet"/>
+      <w:lvlText w:val="▪"/>
+      <w:lvlJc w:val="start"/>
+      <w:pPr>
+        <w:tabs>
+          <w:tab w:val="num" w:pos="3600"/>
+        </w:tabs>
+        <w:ind w:start="3600" w:hanging="360"/>
+      </w:pPr>
+      <w:rPr>
+        <w:rFonts w:ascii="OpenSymbol" w:hAnsi="OpenSymbol" w:cs="OpenSymbol" w:hint="default"/>
+      </w:rPr>
+    </w:lvl>
+  </w:abstractNum>
+  <w:abstractNum w:abstractNumId="5">
+    <w:lvl w:ilvl="0">
+      <w:start w:val="1"/>
       <w:pStyle w:val="Heading1"/>
       <w:numFmt w:val="none"/>
       <w:suff w:val="nothing"/>
@@ -1468,6 +1897,12 @@
   </w:num>
   <w:num w:numId="3">
     <w:abstractNumId w:val="3"/>
+  </w:num>
+  <w:num w:numId="4">
+    <w:abstractNumId w:val="4"/>
+  </w:num>
+  <w:num w:numId="5">
+    <w:abstractNumId w:val="5"/>
   </w:num>
 </w:numbering>
 </file>

</xml_diff>

<commit_message>
Add weighting and  aggregation documentation
</commit_message>
<xml_diff>
--- a/Documentation.docx
+++ b/Documentation.docx
@@ -279,6 +279,22 @@
     <w:p>
       <w:pPr>
         <w:pStyle w:val="Normal"/>
+        <w:numPr>
+          <w:ilvl w:val="0"/>
+          <w:numId w:val="0"/>
+        </w:numPr>
+        <w:bidi w:val="0"/>
+        <w:ind w:hanging="0" w:start="720"/>
+        <w:jc w:val="start"/>
+        <w:rPr/>
+      </w:pPr>
+      <w:r>
+        <w:rPr/>
+      </w:r>
+    </w:p>
+    <w:p>
+      <w:pPr>
+        <w:pStyle w:val="Normal"/>
         <w:bidi w:val="0"/>
         <w:jc w:val="center"/>
         <w:rPr>
@@ -565,6 +581,22 @@
     <w:p>
       <w:pPr>
         <w:pStyle w:val="Normal"/>
+        <w:numPr>
+          <w:ilvl w:val="0"/>
+          <w:numId w:val="0"/>
+        </w:numPr>
+        <w:bidi w:val="0"/>
+        <w:ind w:hanging="0" w:start="720"/>
+        <w:jc w:val="start"/>
+        <w:rPr/>
+      </w:pPr>
+      <w:r>
+        <w:rPr/>
+      </w:r>
+    </w:p>
+    <w:p>
+      <w:pPr>
+        <w:pStyle w:val="Normal"/>
         <w:bidi w:val="0"/>
         <w:jc w:val="center"/>
         <w:rPr>
@@ -595,6 +627,38 @@
       <w:pPr>
         <w:pStyle w:val="Normal"/>
         <w:bidi w:val="0"/>
+        <w:jc w:val="start"/>
+        <w:rPr/>
+      </w:pPr>
+      <w:r>
+        <w:rPr>
+          <w:b w:val="false"/>
+          <w:bCs w:val="false"/>
+          <w:i w:val="false"/>
+          <w:iCs w:val="false"/>
+          <w:sz w:val="24"/>
+          <w:szCs w:val="24"/>
+          <w:u w:val="none"/>
+        </w:rPr>
+        <w:t>A</w:t>
+      </w:r>
+      <w:r>
+        <w:rPr>
+          <w:b w:val="false"/>
+          <w:bCs w:val="false"/>
+          <w:i w:val="false"/>
+          <w:iCs w:val="false"/>
+          <w:sz w:val="24"/>
+          <w:szCs w:val="24"/>
+          <w:u w:val="none"/>
+        </w:rPr>
+        <w:t>ll variables were centred and scaled to be between -1 and 1.</w:t>
+      </w:r>
+    </w:p>
+    <w:p>
+      <w:pPr>
+        <w:pStyle w:val="Normal"/>
+        <w:bidi w:val="0"/>
         <w:jc w:val="center"/>
         <w:rPr>
           <w:b/>
@@ -609,6 +673,18 @@
       </w:pPr>
       <w:r>
         <w:rPr>
+          <w:b w:val="false"/>
+          <w:bCs w:val="false"/>
+          <w:i w:val="false"/>
+          <w:iCs w:val="false"/>
+          <w:sz w:val="24"/>
+          <w:szCs w:val="24"/>
+          <w:u w:val="none"/>
+        </w:rPr>
+        <w:t xml:space="preserve"> </w:t>
+      </w:r>
+      <w:r>
+        <w:rPr>
           <w:b/>
           <w:bCs/>
           <w:i w:val="false"/>
@@ -623,6 +699,503 @@
     </w:p>
     <w:p>
       <w:pPr>
+        <w:pStyle w:val="BodyText"/>
+        <w:bidi w:val="0"/>
+        <w:rPr/>
+      </w:pPr>
+      <w:r>
+        <w:rPr/>
+        <w:t>I decided to give each variable equal weighting as I could no find any research-backed way to rank the importance of one variable over another.</w:t>
+      </w:r>
+    </w:p>
+    <w:p>
+      <w:pPr>
+        <w:pStyle w:val="BodyText"/>
+        <w:bidi w:val="0"/>
+        <w:spacing w:before="0" w:after="0"/>
+        <w:rPr/>
+      </w:pPr>
+      <w:r>
+        <w:rPr/>
+        <w:t>For aggregation, I divided the variables between five sub-indicators as follows:</w:t>
+      </w:r>
+    </w:p>
+    <w:p>
+      <w:pPr>
+        <w:pStyle w:val="BodyText"/>
+        <w:numPr>
+          <w:ilvl w:val="0"/>
+          <w:numId w:val="5"/>
+        </w:numPr>
+        <w:bidi w:val="0"/>
+        <w:spacing w:before="0" w:after="0"/>
+        <w:rPr/>
+      </w:pPr>
+      <w:r>
+        <w:rPr/>
+        <w:t>Expenditure</w:t>
+      </w:r>
+    </w:p>
+    <w:p>
+      <w:pPr>
+        <w:pStyle w:val="BodyText"/>
+        <w:numPr>
+          <w:ilvl w:val="1"/>
+          <w:numId w:val="5"/>
+        </w:numPr>
+        <w:bidi w:val="0"/>
+        <w:spacing w:before="0" w:after="0"/>
+        <w:rPr/>
+      </w:pPr>
+      <w:r>
+        <w:rPr/>
+        <w:t xml:space="preserve">Government </w:t>
+      </w:r>
+      <w:r>
+        <w:rPr/>
+        <w:t>expenditure on primary education as a % of GDP</w:t>
+      </w:r>
+    </w:p>
+    <w:p>
+      <w:pPr>
+        <w:pStyle w:val="BodyText"/>
+        <w:numPr>
+          <w:ilvl w:val="1"/>
+          <w:numId w:val="5"/>
+        </w:numPr>
+        <w:bidi w:val="0"/>
+        <w:spacing w:before="0" w:after="0"/>
+        <w:rPr/>
+      </w:pPr>
+      <w:r>
+        <w:rPr/>
+        <w:t xml:space="preserve">Government </w:t>
+      </w:r>
+      <w:r>
+        <w:rPr/>
+        <w:t>expenditure on secondary education as a % of GDP</w:t>
+      </w:r>
+    </w:p>
+    <w:p>
+      <w:pPr>
+        <w:pStyle w:val="BodyText"/>
+        <w:numPr>
+          <w:ilvl w:val="1"/>
+          <w:numId w:val="5"/>
+        </w:numPr>
+        <w:bidi w:val="0"/>
+        <w:spacing w:before="0" w:after="0"/>
+        <w:rPr/>
+      </w:pPr>
+      <w:r>
+        <w:rPr/>
+        <w:t xml:space="preserve">Government </w:t>
+      </w:r>
+      <w:r>
+        <w:rPr/>
+        <w:t>expenditure on tertiary education as a % of GDP</w:t>
+      </w:r>
+    </w:p>
+    <w:p>
+      <w:pPr>
+        <w:pStyle w:val="Normal"/>
+        <w:numPr>
+          <w:ilvl w:val="1"/>
+          <w:numId w:val="5"/>
+        </w:numPr>
+        <w:bidi w:val="0"/>
+        <w:rPr/>
+      </w:pPr>
+      <w:r>
+        <w:rPr/>
+        <w:t>Number of years of compulsory primary and secondary education guaranteed in legal frameworks</w:t>
+      </w:r>
+    </w:p>
+    <w:p>
+      <w:pPr>
+        <w:pStyle w:val="Normal"/>
+        <w:numPr>
+          <w:ilvl w:val="1"/>
+          <w:numId w:val="5"/>
+        </w:numPr>
+        <w:bidi w:val="0"/>
+        <w:rPr/>
+      </w:pPr>
+      <w:r>
+        <w:rPr/>
+        <w:t>Number of years of free pre-primary education guaranteed in legal frameworks</w:t>
+      </w:r>
+    </w:p>
+    <w:p>
+      <w:pPr>
+        <w:pStyle w:val="Normal"/>
+        <w:numPr>
+          <w:ilvl w:val="1"/>
+          <w:numId w:val="5"/>
+        </w:numPr>
+        <w:bidi w:val="0"/>
+        <w:rPr/>
+      </w:pPr>
+      <w:r>
+        <w:rPr/>
+        <w:t>Number of years of free primary and secondary education guaranteed in legal frameworks</w:t>
+      </w:r>
+    </w:p>
+    <w:p>
+      <w:pPr>
+        <w:pStyle w:val="Normal"/>
+        <w:numPr>
+          <w:ilvl w:val="0"/>
+          <w:numId w:val="5"/>
+        </w:numPr>
+        <w:bidi w:val="0"/>
+        <w:rPr/>
+      </w:pPr>
+      <w:r>
+        <w:rPr/>
+        <w:t>Enrollment and Completion</w:t>
+      </w:r>
+    </w:p>
+    <w:p>
+      <w:pPr>
+        <w:pStyle w:val="Normal"/>
+        <w:numPr>
+          <w:ilvl w:val="1"/>
+          <w:numId w:val="5"/>
+        </w:numPr>
+        <w:bidi w:val="0"/>
+        <w:rPr/>
+      </w:pPr>
+      <w:r>
+        <w:rPr/>
+        <w:t>Expected Years of School</w:t>
+      </w:r>
+    </w:p>
+    <w:p>
+      <w:pPr>
+        <w:pStyle w:val="Normal"/>
+        <w:numPr>
+          <w:ilvl w:val="1"/>
+          <w:numId w:val="5"/>
+        </w:numPr>
+        <w:bidi w:val="0"/>
+        <w:rPr/>
+      </w:pPr>
+      <w:r>
+        <w:rPr/>
+        <w:t>Gross_Primary_Education_Enrollment</w:t>
+      </w:r>
+    </w:p>
+    <w:p>
+      <w:pPr>
+        <w:pStyle w:val="Normal"/>
+        <w:numPr>
+          <w:ilvl w:val="1"/>
+          <w:numId w:val="5"/>
+        </w:numPr>
+        <w:bidi w:val="0"/>
+        <w:rPr/>
+      </w:pPr>
+      <w:r>
+        <w:rPr/>
+        <w:t>Gross_Tertiary_Education_Enrollment"</w:t>
+      </w:r>
+    </w:p>
+    <w:p>
+      <w:pPr>
+        <w:pStyle w:val="Normal"/>
+        <w:numPr>
+          <w:ilvl w:val="0"/>
+          <w:numId w:val="5"/>
+        </w:numPr>
+        <w:bidi w:val="0"/>
+        <w:rPr/>
+      </w:pPr>
+      <w:r>
+        <w:rPr/>
+        <w:t>Te</w:t>
+      </w:r>
+      <w:r>
+        <w:rPr/>
+        <w:t xml:space="preserve">acher </w:t>
+      </w:r>
+      <w:r>
+        <w:rPr/>
+        <w:t>E</w:t>
+      </w:r>
+      <w:r>
+        <w:rPr/>
+        <w:t>xpertise</w:t>
+      </w:r>
+    </w:p>
+    <w:p>
+      <w:pPr>
+        <w:pStyle w:val="Normal"/>
+        <w:numPr>
+          <w:ilvl w:val="1"/>
+          <w:numId w:val="5"/>
+        </w:numPr>
+        <w:bidi w:val="0"/>
+        <w:rPr/>
+      </w:pPr>
+      <w:r>
+        <w:rPr/>
+        <w:t>Pupil-qualified teacher ratio in pre-primary education</w:t>
+      </w:r>
+    </w:p>
+    <w:p>
+      <w:pPr>
+        <w:pStyle w:val="Normal"/>
+        <w:numPr>
+          <w:ilvl w:val="1"/>
+          <w:numId w:val="5"/>
+        </w:numPr>
+        <w:bidi w:val="0"/>
+        <w:rPr/>
+      </w:pPr>
+      <w:r>
+        <w:rPr/>
+        <w:t>Pupil-qualified teacher ratio in primary education</w:t>
+      </w:r>
+    </w:p>
+    <w:p>
+      <w:pPr>
+        <w:pStyle w:val="Normal"/>
+        <w:numPr>
+          <w:ilvl w:val="1"/>
+          <w:numId w:val="5"/>
+        </w:numPr>
+        <w:bidi w:val="0"/>
+        <w:rPr/>
+      </w:pPr>
+      <w:r>
+        <w:rPr/>
+        <w:t>Pupil-qualified teacher ratio in secondary education</w:t>
+      </w:r>
+    </w:p>
+    <w:p>
+      <w:pPr>
+        <w:pStyle w:val="Normal"/>
+        <w:numPr>
+          <w:ilvl w:val="1"/>
+          <w:numId w:val="5"/>
+        </w:numPr>
+        <w:bidi w:val="0"/>
+        <w:rPr/>
+      </w:pPr>
+      <w:r>
+        <w:rPr/>
+        <w:t>Percentage of qualified teachers in pre-primary education, both sexes (%)</w:t>
+      </w:r>
+    </w:p>
+    <w:p>
+      <w:pPr>
+        <w:pStyle w:val="Normal"/>
+        <w:numPr>
+          <w:ilvl w:val="1"/>
+          <w:numId w:val="5"/>
+        </w:numPr>
+        <w:bidi w:val="0"/>
+        <w:rPr/>
+      </w:pPr>
+      <w:r>
+        <w:rPr/>
+        <w:t>Percentage of qualified teachers in primary education, both sexes (%)</w:t>
+      </w:r>
+    </w:p>
+    <w:p>
+      <w:pPr>
+        <w:pStyle w:val="Normal"/>
+        <w:numPr>
+          <w:ilvl w:val="1"/>
+          <w:numId w:val="5"/>
+        </w:numPr>
+        <w:bidi w:val="0"/>
+        <w:rPr/>
+      </w:pPr>
+      <w:r>
+        <w:rPr/>
+        <w:t>Percentage of qualified teachers in secondary education, both sexes (%)</w:t>
+      </w:r>
+    </w:p>
+    <w:p>
+      <w:pPr>
+        <w:pStyle w:val="Normal"/>
+        <w:numPr>
+          <w:ilvl w:val="0"/>
+          <w:numId w:val="5"/>
+        </w:numPr>
+        <w:bidi w:val="0"/>
+        <w:rPr/>
+      </w:pPr>
+      <w:r>
+        <w:rPr/>
+        <w:t>Student Proficiency</w:t>
+      </w:r>
+    </w:p>
+    <w:p>
+      <w:pPr>
+        <w:pStyle w:val="Normal"/>
+        <w:numPr>
+          <w:ilvl w:val="1"/>
+          <w:numId w:val="5"/>
+        </w:numPr>
+        <w:bidi w:val="0"/>
+        <w:rPr/>
+      </w:pPr>
+      <w:r>
+        <w:rPr/>
+        <w:t>Grade_2_3_Proficiency'</w:t>
+      </w:r>
+    </w:p>
+    <w:p>
+      <w:pPr>
+        <w:pStyle w:val="Normal"/>
+        <w:numPr>
+          <w:ilvl w:val="1"/>
+          <w:numId w:val="5"/>
+        </w:numPr>
+        <w:bidi w:val="0"/>
+        <w:rPr/>
+      </w:pPr>
+      <w:r>
+        <w:rPr/>
+        <w:t>Primary_End_Proficiency</w:t>
+      </w:r>
+    </w:p>
+    <w:p>
+      <w:pPr>
+        <w:pStyle w:val="Normal"/>
+        <w:numPr>
+          <w:ilvl w:val="1"/>
+          <w:numId w:val="5"/>
+        </w:numPr>
+        <w:bidi w:val="0"/>
+        <w:rPr/>
+      </w:pPr>
+      <w:r>
+        <w:rPr/>
+        <w:t>Lower_Secondary_End_Proficiency</w:t>
+      </w:r>
+    </w:p>
+    <w:p>
+      <w:pPr>
+        <w:pStyle w:val="Normal"/>
+        <w:numPr>
+          <w:ilvl w:val="1"/>
+          <w:numId w:val="5"/>
+        </w:numPr>
+        <w:bidi w:val="0"/>
+        <w:rPr/>
+      </w:pPr>
+      <w:r>
+        <w:rPr/>
+        <w:t>The three out-of-school-rate components</w:t>
+      </w:r>
+    </w:p>
+    <w:p>
+      <w:pPr>
+        <w:pStyle w:val="Normal"/>
+        <w:numPr>
+          <w:ilvl w:val="0"/>
+          <w:numId w:val="5"/>
+        </w:numPr>
+        <w:bidi w:val="0"/>
+        <w:rPr/>
+      </w:pPr>
+      <w:r>
+        <w:rPr/>
+        <w:t>Gender Equality</w:t>
+      </w:r>
+    </w:p>
+    <w:p>
+      <w:pPr>
+        <w:pStyle w:val="Normal"/>
+        <w:numPr>
+          <w:ilvl w:val="1"/>
+          <w:numId w:val="5"/>
+        </w:numPr>
+        <w:bidi w:val="0"/>
+        <w:rPr/>
+      </w:pPr>
+      <w:r>
+        <w:rPr/>
+        <w:t>Expected Years in Education Delta</w:t>
+      </w:r>
+    </w:p>
+    <w:p>
+      <w:pPr>
+        <w:pStyle w:val="Normal"/>
+        <w:numPr>
+          <w:ilvl w:val="1"/>
+          <w:numId w:val="5"/>
+        </w:numPr>
+        <w:bidi w:val="0"/>
+        <w:rPr/>
+      </w:pPr>
+      <w:r>
+        <w:rPr/>
+        <w:t>Literacy Rate Delta</w:t>
+      </w:r>
+    </w:p>
+    <w:p>
+      <w:pPr>
+        <w:pStyle w:val="Normal"/>
+        <w:bidi w:val="0"/>
+        <w:jc w:val="start"/>
+        <w:rPr>
+          <w:b w:val="false"/>
+          <w:bCs w:val="false"/>
+          <w:i w:val="false"/>
+          <w:i w:val="false"/>
+          <w:iCs w:val="false"/>
+          <w:sz w:val="24"/>
+          <w:szCs w:val="24"/>
+          <w:u w:val="none"/>
+        </w:rPr>
+      </w:pPr>
+      <w:r>
+        <w:rPr>
+          <w:b w:val="false"/>
+          <w:bCs w:val="false"/>
+          <w:i w:val="false"/>
+          <w:iCs w:val="false"/>
+          <w:sz w:val="24"/>
+          <w:szCs w:val="24"/>
+          <w:u w:val="none"/>
+        </w:rPr>
+      </w:r>
+    </w:p>
+    <w:p>
+      <w:pPr>
+        <w:pStyle w:val="Normal"/>
+        <w:bidi w:val="0"/>
+        <w:jc w:val="center"/>
+        <w:rPr>
+          <w:b/>
+          <w:bCs/>
+          <w:i w:val="false"/>
+          <w:i w:val="false"/>
+          <w:iCs w:val="false"/>
+          <w:sz w:val="24"/>
+          <w:szCs w:val="24"/>
+          <w:u w:val="single"/>
+        </w:rPr>
+      </w:pPr>
+      <w:r>
+        <w:rPr>
+          <w:b/>
+          <w:bCs/>
+          <w:i w:val="false"/>
+          <w:iCs w:val="false"/>
+          <w:sz w:val="24"/>
+          <w:szCs w:val="24"/>
+          <w:u w:val="single"/>
+        </w:rPr>
+      </w:r>
+    </w:p>
+    <w:p>
+      <w:pPr>
         <w:pStyle w:val="Normal"/>
         <w:bidi w:val="0"/>
         <w:jc w:val="center"/>
@@ -647,6 +1220,7 @@
           <w:szCs w:val="32"/>
           <w:u w:val="single"/>
         </w:rPr>
+        <w:t>Links to other Indicators</w:t>
       </w:r>
     </w:p>
     <w:p>
@@ -675,7 +1249,6 @@
           <w:szCs w:val="32"/>
           <w:u w:val="single"/>
         </w:rPr>
-        <w:t>Links to other Indicators</w:t>
       </w:r>
     </w:p>
     <w:p>
@@ -704,6 +1277,7 @@
           <w:szCs w:val="32"/>
           <w:u w:val="single"/>
         </w:rPr>
+        <w:t>Visualisation of Data</w:t>
       </w:r>
     </w:p>
     <w:p>
@@ -723,16 +1297,7 @@
         </w:rPr>
       </w:pPr>
       <w:r>
-        <w:rPr>
-          <w:b/>
-          <w:bCs/>
-          <w:i w:val="false"/>
-          <w:iCs w:val="false"/>
-          <w:sz w:val="32"/>
-          <w:szCs w:val="32"/>
-          <w:u w:val="single"/>
-        </w:rPr>
-        <w:t>Visualisation of Data</w:t>
+        <w:rPr/>
       </w:r>
     </w:p>
     <w:p>
@@ -1772,6 +2337,143 @@
   <w:abstractNum w:abstractNumId="5">
     <w:lvl w:ilvl="0">
       <w:start w:val="1"/>
+      <w:numFmt w:val="bullet"/>
+      <w:lvlText w:val=""/>
+      <w:lvlJc w:val="start"/>
+      <w:pPr>
+        <w:tabs>
+          <w:tab w:val="num" w:pos="720"/>
+        </w:tabs>
+        <w:ind w:start="720" w:hanging="360"/>
+      </w:pPr>
+      <w:rPr>
+        <w:rFonts w:ascii="Symbol" w:hAnsi="Symbol" w:cs="Symbol" w:hint="default"/>
+      </w:rPr>
+    </w:lvl>
+    <w:lvl w:ilvl="1">
+      <w:start w:val="1"/>
+      <w:numFmt w:val="bullet"/>
+      <w:lvlText w:val="◦"/>
+      <w:lvlJc w:val="start"/>
+      <w:pPr>
+        <w:tabs>
+          <w:tab w:val="num" w:pos="1080"/>
+        </w:tabs>
+        <w:ind w:start="1080" w:hanging="360"/>
+      </w:pPr>
+      <w:rPr>
+        <w:rFonts w:ascii="OpenSymbol" w:hAnsi="OpenSymbol" w:cs="OpenSymbol" w:hint="default"/>
+      </w:rPr>
+    </w:lvl>
+    <w:lvl w:ilvl="2">
+      <w:start w:val="1"/>
+      <w:numFmt w:val="bullet"/>
+      <w:lvlText w:val="▪"/>
+      <w:lvlJc w:val="start"/>
+      <w:pPr>
+        <w:tabs>
+          <w:tab w:val="num" w:pos="1440"/>
+        </w:tabs>
+        <w:ind w:start="1440" w:hanging="360"/>
+      </w:pPr>
+      <w:rPr>
+        <w:rFonts w:ascii="OpenSymbol" w:hAnsi="OpenSymbol" w:cs="OpenSymbol" w:hint="default"/>
+      </w:rPr>
+    </w:lvl>
+    <w:lvl w:ilvl="3">
+      <w:start w:val="1"/>
+      <w:numFmt w:val="bullet"/>
+      <w:lvlText w:val=""/>
+      <w:lvlJc w:val="start"/>
+      <w:pPr>
+        <w:tabs>
+          <w:tab w:val="num" w:pos="1800"/>
+        </w:tabs>
+        <w:ind w:start="1800" w:hanging="360"/>
+      </w:pPr>
+      <w:rPr>
+        <w:rFonts w:ascii="Symbol" w:hAnsi="Symbol" w:cs="Symbol" w:hint="default"/>
+      </w:rPr>
+    </w:lvl>
+    <w:lvl w:ilvl="4">
+      <w:start w:val="1"/>
+      <w:numFmt w:val="bullet"/>
+      <w:lvlText w:val="◦"/>
+      <w:lvlJc w:val="start"/>
+      <w:pPr>
+        <w:tabs>
+          <w:tab w:val="num" w:pos="2160"/>
+        </w:tabs>
+        <w:ind w:start="2160" w:hanging="360"/>
+      </w:pPr>
+      <w:rPr>
+        <w:rFonts w:ascii="OpenSymbol" w:hAnsi="OpenSymbol" w:cs="OpenSymbol" w:hint="default"/>
+      </w:rPr>
+    </w:lvl>
+    <w:lvl w:ilvl="5">
+      <w:start w:val="1"/>
+      <w:numFmt w:val="bullet"/>
+      <w:lvlText w:val="▪"/>
+      <w:lvlJc w:val="start"/>
+      <w:pPr>
+        <w:tabs>
+          <w:tab w:val="num" w:pos="2520"/>
+        </w:tabs>
+        <w:ind w:start="2520" w:hanging="360"/>
+      </w:pPr>
+      <w:rPr>
+        <w:rFonts w:ascii="OpenSymbol" w:hAnsi="OpenSymbol" w:cs="OpenSymbol" w:hint="default"/>
+      </w:rPr>
+    </w:lvl>
+    <w:lvl w:ilvl="6">
+      <w:start w:val="1"/>
+      <w:numFmt w:val="bullet"/>
+      <w:lvlText w:val=""/>
+      <w:lvlJc w:val="start"/>
+      <w:pPr>
+        <w:tabs>
+          <w:tab w:val="num" w:pos="2880"/>
+        </w:tabs>
+        <w:ind w:start="2880" w:hanging="360"/>
+      </w:pPr>
+      <w:rPr>
+        <w:rFonts w:ascii="Symbol" w:hAnsi="Symbol" w:cs="Symbol" w:hint="default"/>
+      </w:rPr>
+    </w:lvl>
+    <w:lvl w:ilvl="7">
+      <w:start w:val="1"/>
+      <w:numFmt w:val="bullet"/>
+      <w:lvlText w:val="◦"/>
+      <w:lvlJc w:val="start"/>
+      <w:pPr>
+        <w:tabs>
+          <w:tab w:val="num" w:pos="3240"/>
+        </w:tabs>
+        <w:ind w:start="3240" w:hanging="360"/>
+      </w:pPr>
+      <w:rPr>
+        <w:rFonts w:ascii="OpenSymbol" w:hAnsi="OpenSymbol" w:cs="OpenSymbol" w:hint="default"/>
+      </w:rPr>
+    </w:lvl>
+    <w:lvl w:ilvl="8">
+      <w:start w:val="1"/>
+      <w:numFmt w:val="bullet"/>
+      <w:lvlText w:val="▪"/>
+      <w:lvlJc w:val="start"/>
+      <w:pPr>
+        <w:tabs>
+          <w:tab w:val="num" w:pos="3600"/>
+        </w:tabs>
+        <w:ind w:start="3600" w:hanging="360"/>
+      </w:pPr>
+      <w:rPr>
+        <w:rFonts w:ascii="OpenSymbol" w:hAnsi="OpenSymbol" w:cs="OpenSymbol" w:hint="default"/>
+      </w:rPr>
+    </w:lvl>
+  </w:abstractNum>
+  <w:abstractNum w:abstractNumId="6">
+    <w:lvl w:ilvl="0">
+      <w:start w:val="1"/>
       <w:pStyle w:val="Heading1"/>
       <w:numFmt w:val="none"/>
       <w:suff w:val="nothing"/>
@@ -1903,6 +2605,9 @@
   </w:num>
   <w:num w:numId="5">
     <w:abstractNumId w:val="5"/>
+  </w:num>
+  <w:num w:numId="6">
+    <w:abstractNumId w:val="6"/>
   </w:num>
 </w:numbering>
 </file>

</xml_diff>

<commit_message>
Add graphs to documentation
</commit_message>
<xml_diff>
--- a/Documentation.docx
+++ b/Documentation.docx
@@ -1318,6 +1318,96 @@
       </w:pPr>
       <w:r>
         <w:rPr/>
+        <w:drawing>
+          <wp:anchor behindDoc="0" distT="0" distB="0" distL="0" distR="0" simplePos="0" locked="0" layoutInCell="0" allowOverlap="1" relativeHeight="2">
+            <wp:simplePos x="0" y="0"/>
+            <wp:positionH relativeFrom="column">
+              <wp:align>center</wp:align>
+            </wp:positionH>
+            <wp:positionV relativeFrom="paragraph">
+              <wp:posOffset>635</wp:posOffset>
+            </wp:positionV>
+            <wp:extent cx="6120130" cy="3473450"/>
+            <wp:effectExtent l="0" t="0" r="0" b="0"/>
+            <wp:wrapSquare wrapText="largest"/>
+            <wp:docPr id="1" name="Image1" descr="" title=""/>
+            <wp:cNvGraphicFramePr>
+              <a:graphicFrameLocks xmlns:a="http://schemas.openxmlformats.org/drawingml/2006/main" noChangeAspect="1"/>
+            </wp:cNvGraphicFramePr>
+            <a:graphic xmlns:a="http://schemas.openxmlformats.org/drawingml/2006/main">
+              <a:graphicData uri="http://schemas.openxmlformats.org/drawingml/2006/picture">
+                <pic:pic xmlns:pic="http://schemas.openxmlformats.org/drawingml/2006/picture">
+                  <pic:nvPicPr>
+                    <pic:cNvPr id="1" name="Image1" descr="" title=""/>
+                    <pic:cNvPicPr>
+                      <a:picLocks noChangeAspect="1" noChangeArrowheads="1"/>
+                    </pic:cNvPicPr>
+                  </pic:nvPicPr>
+                  <pic:blipFill>
+                    <a:blip r:embed="rId2"/>
+                    <a:stretch>
+                      <a:fillRect/>
+                    </a:stretch>
+                  </pic:blipFill>
+                  <pic:spPr bwMode="auto">
+                    <a:xfrm>
+                      <a:off x="0" y="0"/>
+                      <a:ext cx="6120130" cy="3473450"/>
+                    </a:xfrm>
+                    <a:prstGeom prst="rect">
+                      <a:avLst/>
+                    </a:prstGeom>
+                  </pic:spPr>
+                </pic:pic>
+              </a:graphicData>
+            </a:graphic>
+          </wp:anchor>
+        </w:drawing>
+        <w:drawing>
+          <wp:anchor behindDoc="0" distT="0" distB="0" distL="0" distR="0" simplePos="0" locked="0" layoutInCell="0" allowOverlap="1" relativeHeight="3">
+            <wp:simplePos x="0" y="0"/>
+            <wp:positionH relativeFrom="column">
+              <wp:posOffset>-105410</wp:posOffset>
+            </wp:positionH>
+            <wp:positionV relativeFrom="paragraph">
+              <wp:posOffset>3376930</wp:posOffset>
+            </wp:positionV>
+            <wp:extent cx="5748020" cy="3261995"/>
+            <wp:effectExtent l="0" t="0" r="0" b="0"/>
+            <wp:wrapSquare wrapText="largest"/>
+            <wp:docPr id="2" name="Image2" descr="" title=""/>
+            <wp:cNvGraphicFramePr>
+              <a:graphicFrameLocks xmlns:a="http://schemas.openxmlformats.org/drawingml/2006/main" noChangeAspect="1"/>
+            </wp:cNvGraphicFramePr>
+            <a:graphic xmlns:a="http://schemas.openxmlformats.org/drawingml/2006/main">
+              <a:graphicData uri="http://schemas.openxmlformats.org/drawingml/2006/picture">
+                <pic:pic xmlns:pic="http://schemas.openxmlformats.org/drawingml/2006/picture">
+                  <pic:nvPicPr>
+                    <pic:cNvPr id="2" name="Image2" descr="" title=""/>
+                    <pic:cNvPicPr>
+                      <a:picLocks noChangeAspect="1" noChangeArrowheads="1"/>
+                    </pic:cNvPicPr>
+                  </pic:nvPicPr>
+                  <pic:blipFill>
+                    <a:blip r:embed="rId3"/>
+                    <a:stretch>
+                      <a:fillRect/>
+                    </a:stretch>
+                  </pic:blipFill>
+                  <pic:spPr bwMode="auto">
+                    <a:xfrm>
+                      <a:off x="0" y="0"/>
+                      <a:ext cx="5748020" cy="3261995"/>
+                    </a:xfrm>
+                    <a:prstGeom prst="rect">
+                      <a:avLst/>
+                    </a:prstGeom>
+                  </pic:spPr>
+                </pic:pic>
+              </a:graphicData>
+            </a:graphic>
+          </wp:anchor>
+        </w:drawing>
       </w:r>
     </w:p>
     <w:p>
@@ -1337,15 +1427,277 @@
         </w:rPr>
       </w:pPr>
       <w:r>
+        <w:rPr/>
+        <w:drawing>
+          <wp:anchor behindDoc="0" distT="0" distB="0" distL="0" distR="0" simplePos="0" locked="0" layoutInCell="0" allowOverlap="1" relativeHeight="4">
+            <wp:simplePos x="0" y="0"/>
+            <wp:positionH relativeFrom="column">
+              <wp:posOffset>-41275</wp:posOffset>
+            </wp:positionH>
+            <wp:positionV relativeFrom="paragraph">
+              <wp:posOffset>5602605</wp:posOffset>
+            </wp:positionV>
+            <wp:extent cx="6120130" cy="3473450"/>
+            <wp:effectExtent l="0" t="0" r="0" b="0"/>
+            <wp:wrapSquare wrapText="largest"/>
+            <wp:docPr id="3" name="Image3" descr="" title=""/>
+            <wp:cNvGraphicFramePr>
+              <a:graphicFrameLocks xmlns:a="http://schemas.openxmlformats.org/drawingml/2006/main" noChangeAspect="1"/>
+            </wp:cNvGraphicFramePr>
+            <a:graphic xmlns:a="http://schemas.openxmlformats.org/drawingml/2006/main">
+              <a:graphicData uri="http://schemas.openxmlformats.org/drawingml/2006/picture">
+                <pic:pic xmlns:pic="http://schemas.openxmlformats.org/drawingml/2006/picture">
+                  <pic:nvPicPr>
+                    <pic:cNvPr id="3" name="Image3" descr="" title=""/>
+                    <pic:cNvPicPr>
+                      <a:picLocks noChangeAspect="1" noChangeArrowheads="1"/>
+                    </pic:cNvPicPr>
+                  </pic:nvPicPr>
+                  <pic:blipFill>
+                    <a:blip r:embed="rId4"/>
+                    <a:stretch>
+                      <a:fillRect/>
+                    </a:stretch>
+                  </pic:blipFill>
+                  <pic:spPr bwMode="auto">
+                    <a:xfrm>
+                      <a:off x="0" y="0"/>
+                      <a:ext cx="6120130" cy="3473450"/>
+                    </a:xfrm>
+                    <a:prstGeom prst="rect">
+                      <a:avLst/>
+                    </a:prstGeom>
+                  </pic:spPr>
+                </pic:pic>
+              </a:graphicData>
+            </a:graphic>
+          </wp:anchor>
+        </w:drawing>
+      </w:r>
+    </w:p>
+    <w:p>
+      <w:pPr>
+        <w:pStyle w:val="Normal"/>
+        <w:bidi w:val="0"/>
+        <w:jc w:val="center"/>
         <w:rPr>
           <w:b/>
           <w:bCs/>
+          <w:i w:val="false"/>
           <w:i w:val="false"/>
           <w:iCs w:val="false"/>
           <w:sz w:val="32"/>
           <w:szCs w:val="32"/>
           <w:u w:val="single"/>
         </w:rPr>
+      </w:pPr>
+      <w:r>
+        <w:rPr/>
+      </w:r>
+    </w:p>
+    <w:p>
+      <w:pPr>
+        <w:pStyle w:val="Normal"/>
+        <w:bidi w:val="0"/>
+        <w:jc w:val="center"/>
+        <w:rPr>
+          <w:b/>
+          <w:bCs/>
+          <w:i w:val="false"/>
+          <w:i w:val="false"/>
+          <w:iCs w:val="false"/>
+          <w:sz w:val="32"/>
+          <w:szCs w:val="32"/>
+          <w:u w:val="single"/>
+        </w:rPr>
+      </w:pPr>
+      <w:r>
+        <w:rPr/>
+      </w:r>
+    </w:p>
+    <w:p>
+      <w:pPr>
+        <w:pStyle w:val="Normal"/>
+        <w:bidi w:val="0"/>
+        <w:jc w:val="center"/>
+        <w:rPr>
+          <w:b/>
+          <w:bCs/>
+          <w:i w:val="false"/>
+          <w:i w:val="false"/>
+          <w:iCs w:val="false"/>
+          <w:sz w:val="32"/>
+          <w:szCs w:val="32"/>
+          <w:u w:val="single"/>
+        </w:rPr>
+      </w:pPr>
+      <w:r>
+        <w:rPr/>
+      </w:r>
+    </w:p>
+    <w:p>
+      <w:pPr>
+        <w:pStyle w:val="Normal"/>
+        <w:bidi w:val="0"/>
+        <w:jc w:val="center"/>
+        <w:rPr>
+          <w:b/>
+          <w:bCs/>
+          <w:i w:val="false"/>
+          <w:i w:val="false"/>
+          <w:iCs w:val="false"/>
+          <w:sz w:val="32"/>
+          <w:szCs w:val="32"/>
+          <w:u w:val="single"/>
+        </w:rPr>
+      </w:pPr>
+      <w:r>
+        <w:drawing>
+          <wp:anchor behindDoc="0" distT="0" distB="0" distL="0" distR="0" simplePos="0" locked="0" layoutInCell="0" allowOverlap="1" relativeHeight="5">
+            <wp:simplePos x="0" y="0"/>
+            <wp:positionH relativeFrom="column">
+              <wp:align>center</wp:align>
+            </wp:positionH>
+            <wp:positionV relativeFrom="paragraph">
+              <wp:posOffset>635</wp:posOffset>
+            </wp:positionV>
+            <wp:extent cx="6120130" cy="3473450"/>
+            <wp:effectExtent l="0" t="0" r="0" b="0"/>
+            <wp:wrapSquare wrapText="largest"/>
+            <wp:docPr id="4" name="Image4" descr="" title=""/>
+            <wp:cNvGraphicFramePr>
+              <a:graphicFrameLocks xmlns:a="http://schemas.openxmlformats.org/drawingml/2006/main" noChangeAspect="1"/>
+            </wp:cNvGraphicFramePr>
+            <a:graphic xmlns:a="http://schemas.openxmlformats.org/drawingml/2006/main">
+              <a:graphicData uri="http://schemas.openxmlformats.org/drawingml/2006/picture">
+                <pic:pic xmlns:pic="http://schemas.openxmlformats.org/drawingml/2006/picture">
+                  <pic:nvPicPr>
+                    <pic:cNvPr id="4" name="Image4" descr="" title=""/>
+                    <pic:cNvPicPr>
+                      <a:picLocks noChangeAspect="1" noChangeArrowheads="1"/>
+                    </pic:cNvPicPr>
+                  </pic:nvPicPr>
+                  <pic:blipFill>
+                    <a:blip r:embed="rId5"/>
+                    <a:stretch>
+                      <a:fillRect/>
+                    </a:stretch>
+                  </pic:blipFill>
+                  <pic:spPr bwMode="auto">
+                    <a:xfrm>
+                      <a:off x="0" y="0"/>
+                      <a:ext cx="6120130" cy="3473450"/>
+                    </a:xfrm>
+                    <a:prstGeom prst="rect">
+                      <a:avLst/>
+                    </a:prstGeom>
+                  </pic:spPr>
+                </pic:pic>
+              </a:graphicData>
+            </a:graphic>
+          </wp:anchor>
+        </w:drawing>
+        <w:drawing>
+          <wp:anchor behindDoc="0" distT="0" distB="0" distL="0" distR="0" simplePos="0" locked="0" layoutInCell="0" allowOverlap="1" relativeHeight="6">
+            <wp:simplePos x="0" y="0"/>
+            <wp:positionH relativeFrom="column">
+              <wp:posOffset>-95250</wp:posOffset>
+            </wp:positionH>
+            <wp:positionV relativeFrom="paragraph">
+              <wp:posOffset>3472815</wp:posOffset>
+            </wp:positionV>
+            <wp:extent cx="6120130" cy="3473450"/>
+            <wp:effectExtent l="0" t="0" r="0" b="0"/>
+            <wp:wrapSquare wrapText="largest"/>
+            <wp:docPr id="5" name="Image5" descr="" title=""/>
+            <wp:cNvGraphicFramePr>
+              <a:graphicFrameLocks xmlns:a="http://schemas.openxmlformats.org/drawingml/2006/main" noChangeAspect="1"/>
+            </wp:cNvGraphicFramePr>
+            <a:graphic xmlns:a="http://schemas.openxmlformats.org/drawingml/2006/main">
+              <a:graphicData uri="http://schemas.openxmlformats.org/drawingml/2006/picture">
+                <pic:pic xmlns:pic="http://schemas.openxmlformats.org/drawingml/2006/picture">
+                  <pic:nvPicPr>
+                    <pic:cNvPr id="5" name="Image5" descr="" title=""/>
+                    <pic:cNvPicPr>
+                      <a:picLocks noChangeAspect="1" noChangeArrowheads="1"/>
+                    </pic:cNvPicPr>
+                  </pic:nvPicPr>
+                  <pic:blipFill>
+                    <a:blip r:embed="rId6"/>
+                    <a:stretch>
+                      <a:fillRect/>
+                    </a:stretch>
+                  </pic:blipFill>
+                  <pic:spPr bwMode="auto">
+                    <a:xfrm>
+                      <a:off x="0" y="0"/>
+                      <a:ext cx="6120130" cy="3473450"/>
+                    </a:xfrm>
+                    <a:prstGeom prst="rect">
+                      <a:avLst/>
+                    </a:prstGeom>
+                  </pic:spPr>
+                </pic:pic>
+              </a:graphicData>
+            </a:graphic>
+          </wp:anchor>
+        </w:drawing>
+        <w:drawing>
+          <wp:anchor behindDoc="0" distT="0" distB="0" distL="0" distR="0" simplePos="0" locked="0" layoutInCell="0" allowOverlap="1" relativeHeight="7">
+            <wp:simplePos x="0" y="0"/>
+            <wp:positionH relativeFrom="column">
+              <wp:posOffset>-27305</wp:posOffset>
+            </wp:positionH>
+            <wp:positionV relativeFrom="paragraph">
+              <wp:posOffset>10765155</wp:posOffset>
+            </wp:positionV>
+            <wp:extent cx="6120130" cy="3473450"/>
+            <wp:effectExtent l="0" t="0" r="0" b="0"/>
+            <wp:wrapSquare wrapText="largest"/>
+            <wp:docPr id="6" name="Image6" descr="" title=""/>
+            <wp:cNvGraphicFramePr>
+              <a:graphicFrameLocks xmlns:a="http://schemas.openxmlformats.org/drawingml/2006/main" noChangeAspect="1"/>
+            </wp:cNvGraphicFramePr>
+            <a:graphic xmlns:a="http://schemas.openxmlformats.org/drawingml/2006/main">
+              <a:graphicData uri="http://schemas.openxmlformats.org/drawingml/2006/picture">
+                <pic:pic xmlns:pic="http://schemas.openxmlformats.org/drawingml/2006/picture">
+                  <pic:nvPicPr>
+                    <pic:cNvPr id="6" name="Image6" descr="" title=""/>
+                    <pic:cNvPicPr>
+                      <a:picLocks noChangeAspect="1" noChangeArrowheads="1"/>
+                    </pic:cNvPicPr>
+                  </pic:nvPicPr>
+                  <pic:blipFill>
+                    <a:blip r:embed="rId7"/>
+                    <a:stretch>
+                      <a:fillRect/>
+                    </a:stretch>
+                  </pic:blipFill>
+                  <pic:spPr bwMode="auto">
+                    <a:xfrm>
+                      <a:off x="0" y="0"/>
+                      <a:ext cx="6120130" cy="3473450"/>
+                    </a:xfrm>
+                    <a:prstGeom prst="rect">
+                      <a:avLst/>
+                    </a:prstGeom>
+                  </pic:spPr>
+                </pic:pic>
+              </a:graphicData>
+            </a:graphic>
+          </wp:anchor>
+        </w:drawing>
+      </w:r>
+      <w:r>
+        <w:rPr>
+          <w:b/>
+          <w:bCs/>
+          <w:i w:val="false"/>
+          <w:iCs w:val="false"/>
+          <w:sz w:val="32"/>
+          <w:szCs w:val="32"/>
+          <w:u w:val="single"/>
+        </w:rPr>
         <w:t>References</w:t>
       </w:r>
     </w:p>
@@ -1382,7 +1734,7 @@
         </w:rPr>
         <w:t xml:space="preserve">[online], 11(1). Available from: </w:t>
       </w:r>
-      <w:hyperlink r:id="rId2">
+      <w:hyperlink r:id="rId8">
         <w:r>
           <w:rPr>
             <w:rStyle w:val="Hyperlink"/>
@@ -1459,7 +1811,7 @@
         </w:rPr>
         <w:t xml:space="preserve">[online]. Available from: </w:t>
       </w:r>
-      <w:hyperlink r:id="rId3">
+      <w:hyperlink r:id="rId9">
         <w:r>
           <w:rPr>
             <w:rStyle w:val="Hyperlink"/>
@@ -1528,7 +1880,7 @@
         </w:rPr>
         <w:t xml:space="preserve">[online]. Available from: </w:t>
       </w:r>
-      <w:hyperlink r:id="rId4">
+      <w:hyperlink r:id="rId10">
         <w:r>
           <w:rPr>
             <w:rStyle w:val="Hyperlink"/>
@@ -1723,7 +2075,7 @@
         </w:rPr>
         <w:t xml:space="preserve">[online]. Available from: </w:t>
       </w:r>
-      <w:hyperlink r:id="rId5">
+      <w:hyperlink r:id="rId11">
         <w:r>
           <w:rPr>
             <w:rStyle w:val="Hyperlink"/>

</xml_diff>

<commit_message>
Add links to other indicies
</commit_message>
<xml_diff>
--- a/Documentation.docx
+++ b/Documentation.docx
@@ -1220,7 +1220,30 @@
           <w:szCs w:val="32"/>
           <w:u w:val="single"/>
         </w:rPr>
-        <w:t>Links to other Indicators</w:t>
+        <w:t>Links to other Indices</w:t>
+      </w:r>
+    </w:p>
+    <w:p>
+      <w:pPr>
+        <w:pStyle w:val="Normal"/>
+        <w:bidi w:val="0"/>
+        <w:jc w:val="start"/>
+        <w:rPr/>
+      </w:pPr>
+      <w:r>
+        <w:rPr/>
+        <w:t>Compared to other indices, my results are quite anomolous. My results place the best overall education systems in South America, with Columbia and Ecuador scoring very highly. The education component of the Human Development Index, by contrast, places these countries in the middle on a global scale, instead favouring North America, Europe and Australia. General groupings of countries with similar scores do not vary as widely however.</w:t>
+      </w:r>
+    </w:p>
+    <w:p>
+      <w:pPr>
+        <w:pStyle w:val="Normal"/>
+        <w:bidi w:val="0"/>
+        <w:jc w:val="start"/>
+        <w:rPr/>
+      </w:pPr>
+      <w:r>
+        <w:rPr/>
       </w:r>
     </w:p>
     <w:p>
@@ -1249,55 +1272,7 @@
           <w:szCs w:val="32"/>
           <w:u w:val="single"/>
         </w:rPr>
-      </w:r>
-    </w:p>
-    <w:p>
-      <w:pPr>
-        <w:pStyle w:val="Normal"/>
-        <w:bidi w:val="0"/>
-        <w:jc w:val="center"/>
-        <w:rPr>
-          <w:b/>
-          <w:bCs/>
-          <w:i w:val="false"/>
-          <w:i w:val="false"/>
-          <w:iCs w:val="false"/>
-          <w:sz w:val="32"/>
-          <w:szCs w:val="32"/>
-          <w:u w:val="single"/>
-        </w:rPr>
-      </w:pPr>
-      <w:r>
-        <w:rPr>
-          <w:b/>
-          <w:bCs/>
-          <w:i w:val="false"/>
-          <w:iCs w:val="false"/>
-          <w:sz w:val="32"/>
-          <w:szCs w:val="32"/>
-          <w:u w:val="single"/>
-        </w:rPr>
-        <w:t>Visualisation of Data</w:t>
-      </w:r>
-    </w:p>
-    <w:p>
-      <w:pPr>
-        <w:pStyle w:val="Normal"/>
-        <w:bidi w:val="0"/>
-        <w:jc w:val="center"/>
-        <w:rPr>
-          <w:b/>
-          <w:bCs/>
-          <w:i w:val="false"/>
-          <w:i w:val="false"/>
-          <w:iCs w:val="false"/>
-          <w:sz w:val="32"/>
-          <w:szCs w:val="32"/>
-          <w:u w:val="single"/>
-        </w:rPr>
-      </w:pPr>
-      <w:r>
-        <w:rPr/>
+        <w:t>Visualisation of Results</w:t>
       </w:r>
     </w:p>
     <w:p>

</xml_diff>